<commit_message>
Added Balance field on Account table.
</commit_message>
<xml_diff>
--- a/DB Script.docx
+++ b/DB Script.docx
@@ -360,95 +360,170 @@
         <w:rPr>
           <w:lang w:val="en-US"/>
         </w:rPr>
-        <w:t xml:space="preserve">  `PersonId` </w:t>
-      </w:r>
+        <w:t xml:space="preserve">  `</w:t>
+      </w:r>
+      <w:proofErr w:type="spellStart"/>
+      <w:r>
+        <w:rPr>
+          <w:lang w:val="en-US"/>
+        </w:rPr>
+        <w:t>PersonId</w:t>
+      </w:r>
+      <w:proofErr w:type="spellEnd"/>
+      <w:r>
+        <w:rPr>
+          <w:lang w:val="en-US"/>
+        </w:rPr>
+        <w:t xml:space="preserve">` </w:t>
+      </w:r>
+      <w:proofErr w:type="spellStart"/>
       <w:proofErr w:type="gramStart"/>
       <w:r>
         <w:rPr>
           <w:lang w:val="en-US"/>
         </w:rPr>
+        <w:t>int</w:t>
+      </w:r>
+      <w:proofErr w:type="spellEnd"/>
+      <w:r>
+        <w:rPr>
+          <w:lang w:val="en-US"/>
+        </w:rPr>
+        <w:t>(</w:t>
+      </w:r>
+      <w:proofErr w:type="gramEnd"/>
+      <w:r>
+        <w:rPr>
+          <w:lang w:val="en-US"/>
+        </w:rPr>
+        <w:t>10) NOT NULL,</w:t>
+      </w:r>
+    </w:p>
+    <w:p>
+      <w:pPr>
+        <w:rPr>
+          <w:lang w:val="en-US"/>
+        </w:rPr>
+      </w:pPr>
+      <w:r>
+        <w:rPr>
+          <w:lang w:val="en-US"/>
+        </w:rPr>
+        <w:t xml:space="preserve">  </w:t>
+      </w:r>
+      <w:r>
+        <w:rPr>
+          <w:lang w:val="en-US"/>
+        </w:rPr>
+        <w:t>`</w:t>
+      </w:r>
+      <w:r>
+        <w:rPr>
+          <w:lang w:val="en-US"/>
+        </w:rPr>
+        <w:t>Balance</w:t>
+      </w:r>
+      <w:r>
+        <w:rPr>
+          <w:lang w:val="en-US"/>
+        </w:rPr>
+        <w:t xml:space="preserve">` </w:t>
+      </w:r>
+      <w:proofErr w:type="spellStart"/>
+      <w:proofErr w:type="gramStart"/>
+      <w:r>
+        <w:rPr>
+          <w:lang w:val="en-US"/>
+        </w:rPr>
+        <w:t>int</w:t>
+      </w:r>
+      <w:proofErr w:type="spellEnd"/>
+      <w:r>
+        <w:rPr>
+          <w:lang w:val="en-US"/>
+        </w:rPr>
+        <w:t>(</w:t>
+      </w:r>
+      <w:proofErr w:type="gramEnd"/>
+      <w:r>
+        <w:rPr>
+          <w:lang w:val="en-US"/>
+        </w:rPr>
+        <w:t>10) NOT NULL,</w:t>
+      </w:r>
+    </w:p>
+    <w:p>
+      <w:pPr>
+        <w:rPr>
+          <w:lang w:val="en-US"/>
+        </w:rPr>
+      </w:pPr>
+      <w:r>
+        <w:rPr>
+          <w:lang w:val="en-US"/>
+        </w:rPr>
+        <w:t xml:space="preserve">  `BankId` </w:t>
+      </w:r>
+      <w:proofErr w:type="gramStart"/>
+      <w:r>
+        <w:rPr>
+          <w:lang w:val="en-US"/>
+        </w:rPr>
         <w:t>int(</w:t>
-      </w:r>
-      <w:proofErr w:type="gramEnd"/>
-      <w:r>
-        <w:rPr>
-          <w:lang w:val="en-US"/>
-        </w:rPr>
-        <w:t>10) NOT NULL,</w:t>
-      </w:r>
-    </w:p>
-    <w:p>
-      <w:pPr>
-        <w:rPr>
-          <w:lang w:val="en-US"/>
-        </w:rPr>
-      </w:pPr>
-      <w:r>
-        <w:rPr>
-          <w:lang w:val="en-US"/>
-        </w:rPr>
-        <w:t xml:space="preserve">  `BankId` </w:t>
-      </w:r>
-      <w:proofErr w:type="gramStart"/>
-      <w:r>
-        <w:rPr>
-          <w:lang w:val="en-US"/>
-        </w:rPr>
-        <w:t>int(</w:t>
-      </w:r>
-      <w:proofErr w:type="gramEnd"/>
-      <w:r>
-        <w:rPr>
-          <w:lang w:val="en-US"/>
-        </w:rPr>
-        <w:t>10) NOT NULL,</w:t>
-      </w:r>
-    </w:p>
-    <w:p>
-      <w:pPr>
-        <w:rPr>
-          <w:lang w:val="en-US"/>
-        </w:rPr>
-      </w:pPr>
-      <w:r>
-        <w:rPr>
-          <w:lang w:val="en-US"/>
-        </w:rPr>
-        <w:t xml:space="preserve">  PRIMARY KEY (`Number`),</w:t>
-      </w:r>
-    </w:p>
-    <w:p>
-      <w:pPr>
-        <w:rPr>
-          <w:lang w:val="en-US"/>
-        </w:rPr>
-      </w:pPr>
-      <w:r>
-        <w:rPr>
-          <w:lang w:val="en-US"/>
-        </w:rPr>
-        <w:t xml:space="preserve">  CONSTRAINT `Account_PersonId_Person_id_foreign` FOREIGN KEY (`PersonId`) REFERENCES `Person` (`id`),</w:t>
-      </w:r>
-    </w:p>
-    <w:p>
-      <w:pPr>
-        <w:rPr>
-          <w:lang w:val="en-US"/>
-        </w:rPr>
-      </w:pPr>
-      <w:r>
-        <w:rPr>
-          <w:lang w:val="en-US"/>
-        </w:rPr>
-        <w:t xml:space="preserve">  CONSTRAINT `Account_BankId_Bank_Id_foreign` FOREIGN KEY (`BankId`) REFERENCES `Bank` (`Id`)</w:t>
-      </w:r>
-    </w:p>
-    <w:p>
-      <w:r>
-        <w:t>);</w:t>
       </w:r>
       <w:bookmarkStart w:id="0" w:name="_GoBack"/>
       <w:bookmarkEnd w:id="0"/>
+      <w:proofErr w:type="gramEnd"/>
+      <w:r>
+        <w:rPr>
+          <w:lang w:val="en-US"/>
+        </w:rPr>
+        <w:t>10) NOT NULL,</w:t>
+      </w:r>
+    </w:p>
+    <w:p>
+      <w:pPr>
+        <w:rPr>
+          <w:lang w:val="en-US"/>
+        </w:rPr>
+      </w:pPr>
+      <w:r>
+        <w:rPr>
+          <w:lang w:val="en-US"/>
+        </w:rPr>
+        <w:t xml:space="preserve">  PRIMARY KEY (`Number`),</w:t>
+      </w:r>
+    </w:p>
+    <w:p>
+      <w:pPr>
+        <w:rPr>
+          <w:lang w:val="en-US"/>
+        </w:rPr>
+      </w:pPr>
+      <w:r>
+        <w:rPr>
+          <w:lang w:val="en-US"/>
+        </w:rPr>
+        <w:t xml:space="preserve">  CONSTRAINT `Account_PersonId_Person_id_foreign` FOREIGN KEY (`PersonId`) REFERENCES `Person` (`id`),</w:t>
+      </w:r>
+    </w:p>
+    <w:p>
+      <w:pPr>
+        <w:rPr>
+          <w:lang w:val="en-US"/>
+        </w:rPr>
+      </w:pPr>
+      <w:r>
+        <w:rPr>
+          <w:lang w:val="en-US"/>
+        </w:rPr>
+        <w:t xml:space="preserve">  CONSTRAINT `Account_BankId_Bank_Id_foreign` FOREIGN KEY (`BankId`) REFERENCES `Bank` (`Id`)</w:t>
+      </w:r>
+    </w:p>
+    <w:p>
+      <w:r>
+        <w:t>);</w:t>
+      </w:r>
     </w:p>
     <w:sectPr>
       <w:pgSz w:w="11906" w:h="16838"/>

</xml_diff>

<commit_message>
Minor changes on field names.
</commit_message>
<xml_diff>
--- a/DB Script.docx
+++ b/DB Script.docx
@@ -8,6 +8,110 @@
           <w:lang w:val="en-US"/>
         </w:rPr>
       </w:pPr>
+      <w:proofErr w:type="gramStart"/>
+      <w:r>
+        <w:rPr>
+          <w:lang w:val="en-US"/>
+        </w:rPr>
+        <w:t>create</w:t>
+      </w:r>
+      <w:proofErr w:type="gramEnd"/>
+      <w:r>
+        <w:rPr>
+          <w:lang w:val="en-US"/>
+        </w:rPr>
+        <w:t xml:space="preserve"> database </w:t>
+      </w:r>
+      <w:proofErr w:type="spellStart"/>
+      <w:r>
+        <w:rPr>
+          <w:lang w:val="en-US"/>
+        </w:rPr>
+        <w:t>BankDB</w:t>
+      </w:r>
+      <w:proofErr w:type="spellEnd"/>
+      <w:r>
+        <w:rPr>
+          <w:lang w:val="en-US"/>
+        </w:rPr>
+        <w:t>;</w:t>
+      </w:r>
+    </w:p>
+    <w:p>
+      <w:pPr>
+        <w:rPr>
+          <w:lang w:val="en-US"/>
+        </w:rPr>
+      </w:pPr>
+      <w:r>
+        <w:rPr>
+          <w:lang w:val="en-US"/>
+        </w:rPr>
+        <w:t xml:space="preserve">DROP DATABASE </w:t>
+      </w:r>
+      <w:proofErr w:type="spellStart"/>
+      <w:r>
+        <w:rPr>
+          <w:lang w:val="en-US"/>
+        </w:rPr>
+        <w:t>BankDB</w:t>
+      </w:r>
+      <w:proofErr w:type="spellEnd"/>
+      <w:r>
+        <w:rPr>
+          <w:lang w:val="en-US"/>
+        </w:rPr>
+        <w:t>;</w:t>
+      </w:r>
+    </w:p>
+    <w:p>
+      <w:pPr>
+        <w:rPr>
+          <w:lang w:val="en-US"/>
+        </w:rPr>
+      </w:pPr>
+      <w:r>
+        <w:rPr>
+          <w:lang w:val="en-US"/>
+        </w:rPr>
+        <w:tab/>
+      </w:r>
+    </w:p>
+    <w:p>
+      <w:pPr>
+        <w:rPr>
+          <w:lang w:val="en-US"/>
+        </w:rPr>
+      </w:pPr>
+      <w:r>
+        <w:rPr>
+          <w:lang w:val="en-US"/>
+        </w:rPr>
+        <w:t xml:space="preserve">Use </w:t>
+      </w:r>
+      <w:proofErr w:type="spellStart"/>
+      <w:r>
+        <w:rPr>
+          <w:lang w:val="en-US"/>
+        </w:rPr>
+        <w:t>BankDB</w:t>
+      </w:r>
+      <w:proofErr w:type="spellEnd"/>
+      <w:proofErr w:type="gramStart"/>
+      <w:r>
+        <w:rPr>
+          <w:lang w:val="en-US"/>
+        </w:rPr>
+        <w:t>;</w:t>
+      </w:r>
+      <w:proofErr w:type="gramEnd"/>
+    </w:p>
+    <w:p>
+      <w:pPr>
+        <w:rPr>
+          <w:lang w:val="en-US"/>
+        </w:rPr>
+      </w:pPr>
       <w:r>
         <w:rPr>
           <w:lang w:val="en-US"/>
@@ -27,12 +131,20 @@
         </w:rPr>
         <w:t xml:space="preserve">  `Id` </w:t>
       </w:r>
+      <w:proofErr w:type="spellStart"/>
       <w:proofErr w:type="gramStart"/>
       <w:r>
         <w:rPr>
           <w:lang w:val="en-US"/>
         </w:rPr>
-        <w:t>int(</w:t>
+        <w:t>int</w:t>
+      </w:r>
+      <w:proofErr w:type="spellEnd"/>
+      <w:r>
+        <w:rPr>
+          <w:lang w:val="en-US"/>
+        </w:rPr>
+        <w:t>(</w:t>
       </w:r>
       <w:proofErr w:type="gramEnd"/>
       <w:r>
@@ -139,20 +251,48 @@
         <w:rPr>
           <w:lang w:val="en-US"/>
         </w:rPr>
-        <w:t>` int(10) AUTO_INCREMENT NOT NULL,</w:t>
-      </w:r>
-    </w:p>
-    <w:p>
-      <w:pPr>
-        <w:rPr>
-          <w:lang w:val="en-US"/>
-        </w:rPr>
-      </w:pPr>
-      <w:r>
-        <w:rPr>
-          <w:lang w:val="en-US"/>
-        </w:rPr>
-        <w:t xml:space="preserve">  `Firstname` </w:t>
+        <w:t xml:space="preserve">` </w:t>
+      </w:r>
+      <w:proofErr w:type="spellStart"/>
+      <w:r>
+        <w:rPr>
+          <w:lang w:val="en-US"/>
+        </w:rPr>
+        <w:t>int</w:t>
+      </w:r>
+      <w:proofErr w:type="spellEnd"/>
+      <w:r>
+        <w:rPr>
+          <w:lang w:val="en-US"/>
+        </w:rPr>
+        <w:t>(10) AUTO_INCREMENT NOT NULL,</w:t>
+      </w:r>
+    </w:p>
+    <w:p>
+      <w:pPr>
+        <w:rPr>
+          <w:lang w:val="en-US"/>
+        </w:rPr>
+      </w:pPr>
+      <w:r>
+        <w:rPr>
+          <w:lang w:val="en-US"/>
+        </w:rPr>
+        <w:t xml:space="preserve">  `</w:t>
+      </w:r>
+      <w:proofErr w:type="spellStart"/>
+      <w:r>
+        <w:rPr>
+          <w:lang w:val="en-US"/>
+        </w:rPr>
+        <w:t>Firstname</w:t>
+      </w:r>
+      <w:proofErr w:type="spellEnd"/>
+      <w:r>
+        <w:rPr>
+          <w:lang w:val="en-US"/>
+        </w:rPr>
+        <w:t xml:space="preserve">` </w:t>
       </w:r>
       <w:proofErr w:type="gramStart"/>
       <w:r>
@@ -179,7 +319,21 @@
         <w:rPr>
           <w:lang w:val="en-US"/>
         </w:rPr>
-        <w:t xml:space="preserve">  `Secondname` </w:t>
+        <w:t xml:space="preserve">  `</w:t>
+      </w:r>
+      <w:proofErr w:type="spellStart"/>
+      <w:r>
+        <w:rPr>
+          <w:lang w:val="en-US"/>
+        </w:rPr>
+        <w:t>Lastname</w:t>
+      </w:r>
+      <w:proofErr w:type="spellEnd"/>
+      <w:r>
+        <w:rPr>
+          <w:lang w:val="en-US"/>
+        </w:rPr>
+        <w:t xml:space="preserve">` </w:t>
       </w:r>
       <w:proofErr w:type="gramStart"/>
       <w:r>
@@ -206,7 +360,7 @@
         <w:rPr>
           <w:lang w:val="en-US"/>
         </w:rPr>
-        <w:t xml:space="preserve">  `Surname` </w:t>
+        <w:t xml:space="preserve">  `Patronymic` </w:t>
       </w:r>
       <w:proofErr w:type="gramStart"/>
       <w:r>
@@ -233,7 +387,21 @@
         <w:rPr>
           <w:lang w:val="en-US"/>
         </w:rPr>
-        <w:t xml:space="preserve">  `PhoneNumber` </w:t>
+        <w:t xml:space="preserve">  `</w:t>
+      </w:r>
+      <w:proofErr w:type="spellStart"/>
+      <w:r>
+        <w:rPr>
+          <w:lang w:val="en-US"/>
+        </w:rPr>
+        <w:t>PhoneNumber</w:t>
+      </w:r>
+      <w:proofErr w:type="spellEnd"/>
+      <w:r>
+        <w:rPr>
+          <w:lang w:val="en-US"/>
+        </w:rPr>
+        <w:t xml:space="preserve">` </w:t>
       </w:r>
       <w:proofErr w:type="gramStart"/>
       <w:r>
@@ -260,7 +428,21 @@
         <w:rPr>
           <w:lang w:val="en-US"/>
         </w:rPr>
-        <w:t xml:space="preserve">  `CardNumber` </w:t>
+        <w:t xml:space="preserve">  `</w:t>
+      </w:r>
+      <w:proofErr w:type="spellStart"/>
+      <w:r>
+        <w:rPr>
+          <w:lang w:val="en-US"/>
+        </w:rPr>
+        <w:t>CardNumber</w:t>
+      </w:r>
+      <w:proofErr w:type="spellEnd"/>
+      <w:r>
+        <w:rPr>
+          <w:lang w:val="en-US"/>
+        </w:rPr>
+        <w:t xml:space="preserve">` </w:t>
       </w:r>
       <w:proofErr w:type="gramStart"/>
       <w:r>
@@ -335,12 +517,20 @@
         </w:rPr>
         <w:t xml:space="preserve">  `Number` </w:t>
       </w:r>
+      <w:proofErr w:type="spellStart"/>
       <w:proofErr w:type="gramStart"/>
       <w:r>
         <w:rPr>
           <w:lang w:val="en-US"/>
         </w:rPr>
-        <w:t>int(</w:t>
+        <w:t>int</w:t>
+      </w:r>
+      <w:proofErr w:type="spellEnd"/>
+      <w:r>
+        <w:rPr>
+          <w:lang w:val="en-US"/>
+        </w:rPr>
+        <w:t>(</w:t>
       </w:r>
       <w:proofErr w:type="gramEnd"/>
       <w:r>
@@ -360,6 +550,41 @@
         <w:rPr>
           <w:lang w:val="en-US"/>
         </w:rPr>
+        <w:t xml:space="preserve">  `Balance` </w:t>
+      </w:r>
+      <w:proofErr w:type="spellStart"/>
+      <w:proofErr w:type="gramStart"/>
+      <w:r>
+        <w:rPr>
+          <w:lang w:val="en-US"/>
+        </w:rPr>
+        <w:t>int</w:t>
+      </w:r>
+      <w:proofErr w:type="spellEnd"/>
+      <w:r>
+        <w:rPr>
+          <w:lang w:val="en-US"/>
+        </w:rPr>
+        <w:t>(</w:t>
+      </w:r>
+      <w:proofErr w:type="gramEnd"/>
+      <w:r>
+        <w:rPr>
+          <w:lang w:val="en-US"/>
+        </w:rPr>
+        <w:t>10) NOT NULL,</w:t>
+      </w:r>
+    </w:p>
+    <w:p>
+      <w:pPr>
+        <w:rPr>
+          <w:lang w:val="en-US"/>
+        </w:rPr>
+      </w:pPr>
+      <w:r>
+        <w:rPr>
+          <w:lang w:val="en-US"/>
+        </w:rPr>
         <w:t xml:space="preserve">  `</w:t>
       </w:r>
       <w:proofErr w:type="spellStart"/>
@@ -409,20 +634,16 @@
         <w:rPr>
           <w:lang w:val="en-US"/>
         </w:rPr>
-        <w:t xml:space="preserve">  </w:t>
-      </w:r>
-      <w:r>
-        <w:rPr>
-          <w:lang w:val="en-US"/>
-        </w:rPr>
-        <w:t>`</w:t>
-      </w:r>
-      <w:r>
-        <w:rPr>
-          <w:lang w:val="en-US"/>
-        </w:rPr>
-        <w:t>Balance</w:t>
-      </w:r>
+        <w:t xml:space="preserve">  `</w:t>
+      </w:r>
+      <w:proofErr w:type="spellStart"/>
+      <w:r>
+        <w:rPr>
+          <w:lang w:val="en-US"/>
+        </w:rPr>
+        <w:t>BankId</w:t>
+      </w:r>
+      <w:proofErr w:type="spellEnd"/>
       <w:r>
         <w:rPr>
           <w:lang w:val="en-US"/>
@@ -462,67 +683,154 @@
         <w:rPr>
           <w:lang w:val="en-US"/>
         </w:rPr>
-        <w:t xml:space="preserve">  `BankId` </w:t>
-      </w:r>
-      <w:proofErr w:type="gramStart"/>
-      <w:r>
-        <w:rPr>
-          <w:lang w:val="en-US"/>
-        </w:rPr>
-        <w:t>int(</w:t>
+        <w:t xml:space="preserve">  PRIMARY KEY (`Number`),</w:t>
       </w:r>
       <w:bookmarkStart w:id="0" w:name="_GoBack"/>
       <w:bookmarkEnd w:id="0"/>
+    </w:p>
+    <w:p>
+      <w:pPr>
+        <w:rPr>
+          <w:lang w:val="en-US"/>
+        </w:rPr>
+      </w:pPr>
+      <w:r>
+        <w:rPr>
+          <w:lang w:val="en-US"/>
+        </w:rPr>
+        <w:t xml:space="preserve">  CONSTRAINT `</w:t>
+      </w:r>
+      <w:proofErr w:type="spellStart"/>
+      <w:r>
+        <w:rPr>
+          <w:lang w:val="en-US"/>
+        </w:rPr>
+        <w:t>Account_PersonId_Person_id_foreign</w:t>
+      </w:r>
+      <w:proofErr w:type="spellEnd"/>
+      <w:r>
+        <w:rPr>
+          <w:lang w:val="en-US"/>
+        </w:rPr>
+        <w:t>` FOREIGN KEY (`</w:t>
+      </w:r>
+      <w:proofErr w:type="spellStart"/>
+      <w:r>
+        <w:rPr>
+          <w:lang w:val="en-US"/>
+        </w:rPr>
+        <w:t>PersonId</w:t>
+      </w:r>
+      <w:proofErr w:type="spellEnd"/>
+      <w:r>
+        <w:rPr>
+          <w:lang w:val="en-US"/>
+        </w:rPr>
+        <w:t>`) REFERENCES `Person` (`id`),</w:t>
+      </w:r>
+    </w:p>
+    <w:p>
+      <w:pPr>
+        <w:rPr>
+          <w:lang w:val="en-US"/>
+        </w:rPr>
+      </w:pPr>
+      <w:r>
+        <w:rPr>
+          <w:lang w:val="en-US"/>
+        </w:rPr>
+        <w:t xml:space="preserve">  CONSTRAINT `</w:t>
+      </w:r>
+      <w:proofErr w:type="spellStart"/>
+      <w:r>
+        <w:rPr>
+          <w:lang w:val="en-US"/>
+        </w:rPr>
+        <w:t>Account_BankId_Bank_Id_foreign</w:t>
+      </w:r>
+      <w:proofErr w:type="spellEnd"/>
+      <w:r>
+        <w:rPr>
+          <w:lang w:val="en-US"/>
+        </w:rPr>
+        <w:t>` FOREIGN KEY (`</w:t>
+      </w:r>
+      <w:proofErr w:type="spellStart"/>
+      <w:r>
+        <w:rPr>
+          <w:lang w:val="en-US"/>
+        </w:rPr>
+        <w:t>BankId</w:t>
+      </w:r>
+      <w:proofErr w:type="spellEnd"/>
+      <w:r>
+        <w:rPr>
+          <w:lang w:val="en-US"/>
+        </w:rPr>
+        <w:t>`) REFERENCES `Bank` (`Id`)</w:t>
+      </w:r>
+    </w:p>
+    <w:p>
+      <w:pPr>
+        <w:rPr>
+          <w:lang w:val="en-US"/>
+        </w:rPr>
+      </w:pPr>
+      <w:r>
+        <w:rPr>
+          <w:lang w:val="en-US"/>
+        </w:rPr>
+        <w:t>);</w:t>
+      </w:r>
+    </w:p>
+    <w:p>
+      <w:pPr>
+        <w:rPr>
+          <w:lang w:val="en-US"/>
+        </w:rPr>
+      </w:pPr>
+    </w:p>
+    <w:p>
+      <w:pPr>
+        <w:rPr>
+          <w:lang w:val="en-US"/>
+        </w:rPr>
+      </w:pPr>
+      <w:proofErr w:type="gramStart"/>
+      <w:r>
+        <w:rPr>
+          <w:lang w:val="en-US"/>
+        </w:rPr>
+        <w:t>use</w:t>
+      </w:r>
       <w:proofErr w:type="gramEnd"/>
       <w:r>
         <w:rPr>
           <w:lang w:val="en-US"/>
         </w:rPr>
-        <w:t>10) NOT NULL,</w:t>
-      </w:r>
-    </w:p>
-    <w:p>
-      <w:pPr>
-        <w:rPr>
-          <w:lang w:val="en-US"/>
-        </w:rPr>
-      </w:pPr>
-      <w:r>
-        <w:rPr>
-          <w:lang w:val="en-US"/>
-        </w:rPr>
-        <w:t xml:space="preserve">  PRIMARY KEY (`Number`),</w:t>
-      </w:r>
-    </w:p>
-    <w:p>
-      <w:pPr>
-        <w:rPr>
-          <w:lang w:val="en-US"/>
-        </w:rPr>
-      </w:pPr>
-      <w:r>
-        <w:rPr>
-          <w:lang w:val="en-US"/>
-        </w:rPr>
-        <w:t xml:space="preserve">  CONSTRAINT `Account_PersonId_Person_id_foreign` FOREIGN KEY (`PersonId`) REFERENCES `Person` (`id`),</w:t>
-      </w:r>
-    </w:p>
-    <w:p>
-      <w:pPr>
-        <w:rPr>
-          <w:lang w:val="en-US"/>
-        </w:rPr>
-      </w:pPr>
-      <w:r>
-        <w:rPr>
-          <w:lang w:val="en-US"/>
-        </w:rPr>
-        <w:t xml:space="preserve">  CONSTRAINT `Account_BankId_Bank_Id_foreign` FOREIGN KEY (`BankId`) REFERENCES `Bank` (`Id`)</w:t>
-      </w:r>
-    </w:p>
-    <w:p>
-      <w:r>
-        <w:t>);</w:t>
+        <w:t xml:space="preserve"> </w:t>
+      </w:r>
+      <w:proofErr w:type="spellStart"/>
+      <w:r>
+        <w:rPr>
+          <w:lang w:val="en-US"/>
+        </w:rPr>
+        <w:t>BankDB</w:t>
+      </w:r>
+      <w:proofErr w:type="spellEnd"/>
+      <w:r>
+        <w:rPr>
+          <w:lang w:val="en-US"/>
+        </w:rPr>
+        <w:t>;</w:t>
+      </w:r>
+    </w:p>
+    <w:p>
+      <w:r>
+        <w:rPr>
+          <w:lang w:val="en-US"/>
+        </w:rPr>
+        <w:t>Select * from Person;</w:t>
       </w:r>
     </w:p>
     <w:sectPr>

</xml_diff>

<commit_message>
Major changes on DB structure.
</commit_message>
<xml_diff>
--- a/DB Script.docx
+++ b/DB Script.docx
@@ -116,20 +116,33 @@
         <w:rPr>
           <w:lang w:val="en-US"/>
         </w:rPr>
-        <w:t>CREATE TABLE `Bank` (</w:t>
-      </w:r>
-    </w:p>
-    <w:p>
-      <w:pPr>
-        <w:rPr>
-          <w:lang w:val="en-US"/>
-        </w:rPr>
-      </w:pPr>
-      <w:r>
-        <w:rPr>
-          <w:lang w:val="en-US"/>
-        </w:rPr>
-        <w:t xml:space="preserve">  `Id` </w:t>
+        <w:t>CREATE TABLE `Account`</w:t>
+      </w:r>
+    </w:p>
+    <w:p>
+      <w:pPr>
+        <w:rPr>
+          <w:lang w:val="en-US"/>
+        </w:rPr>
+      </w:pPr>
+      <w:r>
+        <w:rPr>
+          <w:lang w:val="en-US"/>
+        </w:rPr>
+        <w:t>(</w:t>
+      </w:r>
+    </w:p>
+    <w:p>
+      <w:pPr>
+        <w:rPr>
+          <w:lang w:val="en-US"/>
+        </w:rPr>
+      </w:pPr>
+      <w:r>
+        <w:rPr>
+          <w:lang w:val="en-US"/>
+        </w:rPr>
+        <w:t xml:space="preserve"> `Id`       </w:t>
       </w:r>
       <w:proofErr w:type="spellStart"/>
       <w:proofErr w:type="gramStart"/>
@@ -151,20 +164,20 @@
         <w:rPr>
           <w:lang w:val="en-US"/>
         </w:rPr>
-        <w:t>10) AUTO_INCREMENT NOT NULL,</w:t>
-      </w:r>
-    </w:p>
-    <w:p>
-      <w:pPr>
-        <w:rPr>
-          <w:lang w:val="en-US"/>
-        </w:rPr>
-      </w:pPr>
-      <w:r>
-        <w:rPr>
-          <w:lang w:val="en-US"/>
-        </w:rPr>
-        <w:t xml:space="preserve">  `Name` </w:t>
+        <w:t>10) NOT NULL AUTO_INCREMENT ,</w:t>
+      </w:r>
+    </w:p>
+    <w:p>
+      <w:pPr>
+        <w:rPr>
+          <w:lang w:val="en-US"/>
+        </w:rPr>
+      </w:pPr>
+      <w:r>
+        <w:rPr>
+          <w:lang w:val="en-US"/>
+        </w:rPr>
+        <w:t xml:space="preserve"> `Login`    </w:t>
       </w:r>
       <w:proofErr w:type="gramStart"/>
       <w:r>
@@ -178,20 +191,54 @@
         <w:rPr>
           <w:lang w:val="en-US"/>
         </w:rPr>
-        <w:t>255) NOT NULL,</w:t>
-      </w:r>
-    </w:p>
-    <w:p>
-      <w:pPr>
-        <w:rPr>
-          <w:lang w:val="en-US"/>
-        </w:rPr>
-      </w:pPr>
-      <w:r>
-        <w:rPr>
-          <w:lang w:val="en-US"/>
-        </w:rPr>
-        <w:t xml:space="preserve">  PRIMARY KEY (`Id`)</w:t>
+        <w:t>255) NOT NULL ,</w:t>
+      </w:r>
+    </w:p>
+    <w:p>
+      <w:pPr>
+        <w:rPr>
+          <w:lang w:val="en-US"/>
+        </w:rPr>
+      </w:pPr>
+      <w:r>
+        <w:rPr>
+          <w:lang w:val="en-US"/>
+        </w:rPr>
+        <w:t xml:space="preserve"> `Password` </w:t>
+      </w:r>
+      <w:proofErr w:type="gramStart"/>
+      <w:r>
+        <w:rPr>
+          <w:lang w:val="en-US"/>
+        </w:rPr>
+        <w:t>varchar(</w:t>
+      </w:r>
+      <w:proofErr w:type="gramEnd"/>
+      <w:r>
+        <w:rPr>
+          <w:lang w:val="en-US"/>
+        </w:rPr>
+        <w:t>255) NOT NULL ,</w:t>
+      </w:r>
+    </w:p>
+    <w:p>
+      <w:pPr>
+        <w:rPr>
+          <w:lang w:val="en-US"/>
+        </w:rPr>
+      </w:pPr>
+    </w:p>
+    <w:p>
+      <w:pPr>
+        <w:rPr>
+          <w:lang w:val="en-US"/>
+        </w:rPr>
+      </w:pPr>
+      <w:r>
+        <w:rPr>
+          <w:lang w:val="en-US"/>
+        </w:rPr>
+        <w:t>PRIMARY KEY (`Id`)</w:t>
       </w:r>
     </w:p>
     <w:p>
@@ -224,20 +271,47 @@
         <w:rPr>
           <w:lang w:val="en-US"/>
         </w:rPr>
-        <w:t>CREATE TABLE `Person` (</w:t>
-      </w:r>
-    </w:p>
-    <w:p>
-      <w:pPr>
-        <w:rPr>
-          <w:lang w:val="en-US"/>
-        </w:rPr>
-      </w:pPr>
-      <w:r>
-        <w:rPr>
-          <w:lang w:val="en-US"/>
-        </w:rPr>
-        <w:t xml:space="preserve">  `</w:t>
+        <w:t>CREATE TABLE `</w:t>
+      </w:r>
+      <w:proofErr w:type="spellStart"/>
+      <w:r>
+        <w:rPr>
+          <w:lang w:val="en-US"/>
+        </w:rPr>
+        <w:t>AccountInfo</w:t>
+      </w:r>
+      <w:proofErr w:type="spellEnd"/>
+      <w:r>
+        <w:rPr>
+          <w:lang w:val="en-US"/>
+        </w:rPr>
+        <w:t>`</w:t>
+      </w:r>
+    </w:p>
+    <w:p>
+      <w:pPr>
+        <w:rPr>
+          <w:lang w:val="en-US"/>
+        </w:rPr>
+      </w:pPr>
+      <w:r>
+        <w:rPr>
+          <w:lang w:val="en-US"/>
+        </w:rPr>
+        <w:t>(</w:t>
+      </w:r>
+    </w:p>
+    <w:p>
+      <w:pPr>
+        <w:rPr>
+          <w:lang w:val="en-US"/>
+        </w:rPr>
+      </w:pPr>
+      <w:r>
+        <w:rPr>
+          <w:lang w:val="en-US"/>
+        </w:rPr>
+        <w:t xml:space="preserve"> `</w:t>
       </w:r>
       <w:proofErr w:type="gramStart"/>
       <w:r>
@@ -251,9 +325,236 @@
         <w:rPr>
           <w:lang w:val="en-US"/>
         </w:rPr>
+        <w:t xml:space="preserve">`          </w:t>
+      </w:r>
+      <w:proofErr w:type="spellStart"/>
+      <w:r>
+        <w:rPr>
+          <w:lang w:val="en-US"/>
+        </w:rPr>
+        <w:t>int</w:t>
+      </w:r>
+      <w:proofErr w:type="spellEnd"/>
+      <w:r>
+        <w:rPr>
+          <w:lang w:val="en-US"/>
+        </w:rPr>
+        <w:t>(10) NOT NULL AUTO_INCREMENT ,</w:t>
+      </w:r>
+    </w:p>
+    <w:p>
+      <w:pPr>
+        <w:rPr>
+          <w:lang w:val="en-US"/>
+        </w:rPr>
+      </w:pPr>
+      <w:r>
+        <w:rPr>
+          <w:lang w:val="en-US"/>
+        </w:rPr>
+        <w:t xml:space="preserve"> `</w:t>
+      </w:r>
+      <w:proofErr w:type="spellStart"/>
+      <w:r>
+        <w:rPr>
+          <w:lang w:val="en-US"/>
+        </w:rPr>
+        <w:t>AccountID</w:t>
+      </w:r>
+      <w:proofErr w:type="spellEnd"/>
+      <w:r>
+        <w:rPr>
+          <w:lang w:val="en-US"/>
+        </w:rPr>
+        <w:t xml:space="preserve">`   </w:t>
+      </w:r>
+      <w:proofErr w:type="spellStart"/>
+      <w:proofErr w:type="gramStart"/>
+      <w:r>
+        <w:rPr>
+          <w:lang w:val="en-US"/>
+        </w:rPr>
+        <w:t>int</w:t>
+      </w:r>
+      <w:proofErr w:type="spellEnd"/>
+      <w:r>
+        <w:rPr>
+          <w:lang w:val="en-US"/>
+        </w:rPr>
+        <w:t>(</w:t>
+      </w:r>
+      <w:proofErr w:type="gramEnd"/>
+      <w:r>
+        <w:rPr>
+          <w:lang w:val="en-US"/>
+        </w:rPr>
+        <w:t>10) NOT NULL ,</w:t>
+      </w:r>
+    </w:p>
+    <w:p>
+      <w:pPr>
+        <w:rPr>
+          <w:lang w:val="en-US"/>
+        </w:rPr>
+      </w:pPr>
+      <w:r>
+        <w:rPr>
+          <w:lang w:val="en-US"/>
+        </w:rPr>
+        <w:t xml:space="preserve"> `</w:t>
+      </w:r>
+      <w:proofErr w:type="spellStart"/>
+      <w:r>
+        <w:rPr>
+          <w:lang w:val="en-US"/>
+        </w:rPr>
+        <w:t>Firstname</w:t>
+      </w:r>
+      <w:proofErr w:type="spellEnd"/>
+      <w:r>
+        <w:rPr>
+          <w:lang w:val="en-US"/>
+        </w:rPr>
+        <w:t xml:space="preserve">`   </w:t>
+      </w:r>
+      <w:proofErr w:type="gramStart"/>
+      <w:r>
+        <w:rPr>
+          <w:lang w:val="en-US"/>
+        </w:rPr>
+        <w:t>varchar(</w:t>
+      </w:r>
+      <w:proofErr w:type="gramEnd"/>
+      <w:r>
+        <w:rPr>
+          <w:lang w:val="en-US"/>
+        </w:rPr>
+        <w:t>255) NOT NULL ,</w:t>
+      </w:r>
+    </w:p>
+    <w:p>
+      <w:pPr>
+        <w:rPr>
+          <w:lang w:val="en-US"/>
+        </w:rPr>
+      </w:pPr>
+      <w:r>
+        <w:rPr>
+          <w:lang w:val="en-US"/>
+        </w:rPr>
+        <w:t xml:space="preserve"> `</w:t>
+      </w:r>
+      <w:proofErr w:type="spellStart"/>
+      <w:r>
+        <w:rPr>
+          <w:lang w:val="en-US"/>
+        </w:rPr>
+        <w:t>Lastname</w:t>
+      </w:r>
+      <w:proofErr w:type="spellEnd"/>
+      <w:r>
+        <w:rPr>
+          <w:lang w:val="en-US"/>
+        </w:rPr>
+        <w:t xml:space="preserve">`    </w:t>
+      </w:r>
+      <w:proofErr w:type="gramStart"/>
+      <w:r>
+        <w:rPr>
+          <w:lang w:val="en-US"/>
+        </w:rPr>
+        <w:t>varchar(</w:t>
+      </w:r>
+      <w:proofErr w:type="gramEnd"/>
+      <w:r>
+        <w:rPr>
+          <w:lang w:val="en-US"/>
+        </w:rPr>
+        <w:t>255) NOT NULL ,</w:t>
+      </w:r>
+    </w:p>
+    <w:p>
+      <w:pPr>
+        <w:rPr>
+          <w:lang w:val="en-US"/>
+        </w:rPr>
+      </w:pPr>
+      <w:r>
+        <w:rPr>
+          <w:lang w:val="en-US"/>
+        </w:rPr>
+        <w:t xml:space="preserve"> `Patronymic</w:t>
+      </w:r>
+      <w:proofErr w:type="gramStart"/>
+      <w:r>
+        <w:rPr>
+          <w:lang w:val="en-US"/>
+        </w:rPr>
+        <w:t>`  varchar</w:t>
+      </w:r>
+      <w:proofErr w:type="gramEnd"/>
+      <w:r>
+        <w:rPr>
+          <w:lang w:val="en-US"/>
+        </w:rPr>
+        <w:t>(255) NOT NULL ,</w:t>
+      </w:r>
+    </w:p>
+    <w:p>
+      <w:pPr>
+        <w:rPr>
+          <w:lang w:val="en-US"/>
+        </w:rPr>
+      </w:pPr>
+      <w:r>
+        <w:rPr>
+          <w:lang w:val="en-US"/>
+        </w:rPr>
+        <w:t xml:space="preserve"> `</w:t>
+      </w:r>
+      <w:proofErr w:type="spellStart"/>
+      <w:r>
+        <w:rPr>
+          <w:lang w:val="en-US"/>
+        </w:rPr>
+        <w:t>PhoneNumber</w:t>
+      </w:r>
+      <w:proofErr w:type="spellEnd"/>
+      <w:r>
+        <w:rPr>
+          <w:lang w:val="en-US"/>
+        </w:rPr>
         <w:t xml:space="preserve">` </w:t>
       </w:r>
-      <w:proofErr w:type="spellStart"/>
+      <w:proofErr w:type="gramStart"/>
+      <w:r>
+        <w:rPr>
+          <w:lang w:val="en-US"/>
+        </w:rPr>
+        <w:t>varchar(</w:t>
+      </w:r>
+      <w:proofErr w:type="gramEnd"/>
+      <w:r>
+        <w:rPr>
+          <w:lang w:val="en-US"/>
+        </w:rPr>
+        <w:t>255) NOT NULL ,</w:t>
+      </w:r>
+    </w:p>
+    <w:p>
+      <w:pPr>
+        <w:rPr>
+          <w:lang w:val="en-US"/>
+        </w:rPr>
+      </w:pPr>
+      <w:r>
+        <w:rPr>
+          <w:lang w:val="en-US"/>
+        </w:rPr>
+        <w:t xml:space="preserve"> `Balance`     </w:t>
+      </w:r>
+      <w:proofErr w:type="spellStart"/>
+      <w:proofErr w:type="gramStart"/>
       <w:r>
         <w:rPr>
           <w:lang w:val="en-US"/>
@@ -265,27 +566,254 @@
         <w:rPr>
           <w:lang w:val="en-US"/>
         </w:rPr>
-        <w:t>(10) AUTO_INCREMENT NOT NULL,</w:t>
-      </w:r>
-    </w:p>
-    <w:p>
-      <w:pPr>
-        <w:rPr>
-          <w:lang w:val="en-US"/>
-        </w:rPr>
-      </w:pPr>
-      <w:r>
-        <w:rPr>
-          <w:lang w:val="en-US"/>
-        </w:rPr>
-        <w:t xml:space="preserve">  `</w:t>
-      </w:r>
-      <w:proofErr w:type="spellStart"/>
-      <w:r>
-        <w:rPr>
-          <w:lang w:val="en-US"/>
-        </w:rPr>
-        <w:t>Firstname</w:t>
+        <w:t>(</w:t>
+      </w:r>
+      <w:proofErr w:type="gramEnd"/>
+      <w:r>
+        <w:rPr>
+          <w:lang w:val="en-US"/>
+        </w:rPr>
+        <w:t>10) NOT NULL ,</w:t>
+      </w:r>
+    </w:p>
+    <w:p>
+      <w:pPr>
+        <w:rPr>
+          <w:lang w:val="en-US"/>
+        </w:rPr>
+      </w:pPr>
+    </w:p>
+    <w:p>
+      <w:pPr>
+        <w:rPr>
+          <w:lang w:val="en-US"/>
+        </w:rPr>
+      </w:pPr>
+      <w:r>
+        <w:rPr>
+          <w:lang w:val="en-US"/>
+        </w:rPr>
+        <w:t>PRIMARY KEY (`id`),</w:t>
+      </w:r>
+    </w:p>
+    <w:p>
+      <w:pPr>
+        <w:rPr>
+          <w:lang w:val="en-US"/>
+        </w:rPr>
+      </w:pPr>
+      <w:r>
+        <w:rPr>
+          <w:lang w:val="en-US"/>
+        </w:rPr>
+        <w:t>KEY `fkIdx_38` (`</w:t>
+      </w:r>
+      <w:proofErr w:type="spellStart"/>
+      <w:r>
+        <w:rPr>
+          <w:lang w:val="en-US"/>
+        </w:rPr>
+        <w:t>AccountID</w:t>
+      </w:r>
+      <w:proofErr w:type="spellEnd"/>
+      <w:r>
+        <w:rPr>
+          <w:lang w:val="en-US"/>
+        </w:rPr>
+        <w:t>`),</w:t>
+      </w:r>
+    </w:p>
+    <w:p>
+      <w:pPr>
+        <w:rPr>
+          <w:lang w:val="en-US"/>
+        </w:rPr>
+      </w:pPr>
+      <w:r>
+        <w:rPr>
+          <w:lang w:val="en-US"/>
+        </w:rPr>
+        <w:t>CONSTRAINT `FK_37` FOREIGN KEY `fkIdx_38` (`</w:t>
+      </w:r>
+      <w:proofErr w:type="spellStart"/>
+      <w:r>
+        <w:rPr>
+          <w:lang w:val="en-US"/>
+        </w:rPr>
+        <w:t>AccountID</w:t>
+      </w:r>
+      <w:proofErr w:type="spellEnd"/>
+      <w:r>
+        <w:rPr>
+          <w:lang w:val="en-US"/>
+        </w:rPr>
+        <w:t>`) REFERENCES `Account` (`Id`)</w:t>
+      </w:r>
+    </w:p>
+    <w:p>
+      <w:pPr>
+        <w:rPr>
+          <w:lang w:val="en-US"/>
+        </w:rPr>
+      </w:pPr>
+      <w:r>
+        <w:rPr>
+          <w:lang w:val="en-US"/>
+        </w:rPr>
+        <w:t>);</w:t>
+      </w:r>
+    </w:p>
+    <w:p>
+      <w:pPr>
+        <w:rPr>
+          <w:lang w:val="en-US"/>
+        </w:rPr>
+      </w:pPr>
+    </w:p>
+    <w:p>
+      <w:pPr>
+        <w:rPr>
+          <w:lang w:val="en-US"/>
+        </w:rPr>
+      </w:pPr>
+    </w:p>
+    <w:p>
+      <w:pPr>
+        <w:rPr>
+          <w:lang w:val="en-US"/>
+        </w:rPr>
+      </w:pPr>
+      <w:r>
+        <w:rPr>
+          <w:lang w:val="en-US"/>
+        </w:rPr>
+        <w:t>CREATE TABLE `Card`</w:t>
+      </w:r>
+    </w:p>
+    <w:p>
+      <w:pPr>
+        <w:rPr>
+          <w:lang w:val="en-US"/>
+        </w:rPr>
+      </w:pPr>
+      <w:r>
+        <w:rPr>
+          <w:lang w:val="en-US"/>
+        </w:rPr>
+        <w:t>(</w:t>
+      </w:r>
+    </w:p>
+    <w:p>
+      <w:pPr>
+        <w:rPr>
+          <w:lang w:val="en-US"/>
+        </w:rPr>
+      </w:pPr>
+      <w:r>
+        <w:rPr>
+          <w:lang w:val="en-US"/>
+        </w:rPr>
+        <w:t xml:space="preserve"> `Id`         </w:t>
+      </w:r>
+      <w:proofErr w:type="spellStart"/>
+      <w:proofErr w:type="gramStart"/>
+      <w:r>
+        <w:rPr>
+          <w:lang w:val="en-US"/>
+        </w:rPr>
+        <w:t>int</w:t>
+      </w:r>
+      <w:proofErr w:type="spellEnd"/>
+      <w:r>
+        <w:rPr>
+          <w:lang w:val="en-US"/>
+        </w:rPr>
+        <w:t>(</w:t>
+      </w:r>
+      <w:proofErr w:type="gramEnd"/>
+      <w:r>
+        <w:rPr>
+          <w:lang w:val="en-US"/>
+        </w:rPr>
+        <w:t xml:space="preserve">10) </w:t>
+      </w:r>
+      <w:proofErr w:type="spellStart"/>
+      <w:r>
+        <w:rPr>
+          <w:lang w:val="en-US"/>
+        </w:rPr>
+        <w:t>ai</w:t>
+      </w:r>
+      <w:proofErr w:type="spellEnd"/>
+      <w:r>
+        <w:rPr>
+          <w:lang w:val="en-US"/>
+        </w:rPr>
+        <w:t xml:space="preserve"> NOT NULL ,</w:t>
+      </w:r>
+    </w:p>
+    <w:p>
+      <w:pPr>
+        <w:rPr>
+          <w:lang w:val="en-US"/>
+        </w:rPr>
+      </w:pPr>
+      <w:r>
+        <w:rPr>
+          <w:lang w:val="en-US"/>
+        </w:rPr>
+        <w:lastRenderedPageBreak/>
+        <w:t xml:space="preserve"> `</w:t>
+      </w:r>
+      <w:proofErr w:type="spellStart"/>
+      <w:r>
+        <w:rPr>
+          <w:lang w:val="en-US"/>
+        </w:rPr>
+        <w:t>AccountId</w:t>
+      </w:r>
+      <w:proofErr w:type="spellEnd"/>
+      <w:proofErr w:type="gramStart"/>
+      <w:r>
+        <w:rPr>
+          <w:lang w:val="en-US"/>
+        </w:rPr>
+        <w:t xml:space="preserve">`  </w:t>
+      </w:r>
+      <w:proofErr w:type="spellStart"/>
+      <w:r>
+        <w:rPr>
+          <w:lang w:val="en-US"/>
+        </w:rPr>
+        <w:t>int</w:t>
+      </w:r>
+      <w:proofErr w:type="spellEnd"/>
+      <w:proofErr w:type="gramEnd"/>
+      <w:r>
+        <w:rPr>
+          <w:lang w:val="en-US"/>
+        </w:rPr>
+        <w:t>(10) NOT NULL ,</w:t>
+      </w:r>
+    </w:p>
+    <w:p>
+      <w:pPr>
+        <w:rPr>
+          <w:lang w:val="en-US"/>
+        </w:rPr>
+      </w:pPr>
+      <w:r>
+        <w:rPr>
+          <w:lang w:val="en-US"/>
+        </w:rPr>
+        <w:t xml:space="preserve"> `</w:t>
+      </w:r>
+      <w:proofErr w:type="spellStart"/>
+      <w:r>
+        <w:rPr>
+          <w:lang w:val="en-US"/>
+        </w:rPr>
+        <w:t>CardNumber</w:t>
       </w:r>
       <w:proofErr w:type="spellEnd"/>
       <w:r>
@@ -306,27 +834,27 @@
         <w:rPr>
           <w:lang w:val="en-US"/>
         </w:rPr>
-        <w:t>255) NOT NULL,</w:t>
-      </w:r>
-    </w:p>
-    <w:p>
-      <w:pPr>
-        <w:rPr>
-          <w:lang w:val="en-US"/>
-        </w:rPr>
-      </w:pPr>
-      <w:r>
-        <w:rPr>
-          <w:lang w:val="en-US"/>
-        </w:rPr>
-        <w:t xml:space="preserve">  `</w:t>
-      </w:r>
-      <w:proofErr w:type="spellStart"/>
-      <w:r>
-        <w:rPr>
-          <w:lang w:val="en-US"/>
-        </w:rPr>
-        <w:t>Lastname</w:t>
+        <w:t>255) NOT NULL ,</w:t>
+      </w:r>
+    </w:p>
+    <w:p>
+      <w:pPr>
+        <w:rPr>
+          <w:lang w:val="en-US"/>
+        </w:rPr>
+      </w:pPr>
+      <w:r>
+        <w:rPr>
+          <w:lang w:val="en-US"/>
+        </w:rPr>
+        <w:t xml:space="preserve"> `</w:t>
+      </w:r>
+      <w:proofErr w:type="spellStart"/>
+      <w:r>
+        <w:rPr>
+          <w:lang w:val="en-US"/>
+        </w:rPr>
+        <w:t>SecureCode</w:t>
       </w:r>
       <w:proofErr w:type="spellEnd"/>
       <w:r>
@@ -335,355 +863,149 @@
         </w:rPr>
         <w:t xml:space="preserve">` </w:t>
       </w:r>
+      <w:proofErr w:type="spellStart"/>
       <w:proofErr w:type="gramStart"/>
       <w:r>
         <w:rPr>
           <w:lang w:val="en-US"/>
         </w:rPr>
-        <w:t>varchar(</w:t>
+        <w:t>int</w:t>
+      </w:r>
+      <w:proofErr w:type="spellEnd"/>
+      <w:r>
+        <w:rPr>
+          <w:lang w:val="en-US"/>
+        </w:rPr>
+        <w:t>(</w:t>
       </w:r>
       <w:proofErr w:type="gramEnd"/>
       <w:r>
         <w:rPr>
           <w:lang w:val="en-US"/>
         </w:rPr>
-        <w:t>255) NOT NULL,</w:t>
-      </w:r>
-    </w:p>
-    <w:p>
-      <w:pPr>
-        <w:rPr>
-          <w:lang w:val="en-US"/>
-        </w:rPr>
-      </w:pPr>
-      <w:r>
-        <w:rPr>
-          <w:lang w:val="en-US"/>
-        </w:rPr>
-        <w:t xml:space="preserve">  `Patronymic` </w:t>
-      </w:r>
+        <w:t>4) NOT NULL ,</w:t>
+      </w:r>
+    </w:p>
+    <w:p>
+      <w:pPr>
+        <w:rPr>
+          <w:lang w:val="en-US"/>
+        </w:rPr>
+      </w:pPr>
+    </w:p>
+    <w:p>
+      <w:pPr>
+        <w:rPr>
+          <w:lang w:val="en-US"/>
+        </w:rPr>
+      </w:pPr>
+      <w:r>
+        <w:rPr>
+          <w:lang w:val="en-US"/>
+        </w:rPr>
+        <w:t>PRIMARY KEY (`Id`),</w:t>
+      </w:r>
+    </w:p>
+    <w:p>
+      <w:pPr>
+        <w:rPr>
+          <w:lang w:val="en-US"/>
+        </w:rPr>
+      </w:pPr>
+      <w:r>
+        <w:rPr>
+          <w:lang w:val="en-US"/>
+        </w:rPr>
+        <w:t>KEY `fkIdx_33` (`</w:t>
+      </w:r>
+      <w:proofErr w:type="spellStart"/>
+      <w:r>
+        <w:rPr>
+          <w:lang w:val="en-US"/>
+        </w:rPr>
+        <w:t>AccountId</w:t>
+      </w:r>
+      <w:proofErr w:type="spellEnd"/>
+      <w:r>
+        <w:rPr>
+          <w:lang w:val="en-US"/>
+        </w:rPr>
+        <w:t>`),</w:t>
+      </w:r>
+    </w:p>
+    <w:p>
+      <w:pPr>
+        <w:rPr>
+          <w:lang w:val="en-US"/>
+        </w:rPr>
+      </w:pPr>
+      <w:r>
+        <w:rPr>
+          <w:lang w:val="en-US"/>
+        </w:rPr>
+        <w:t>CONSTRAINT `FK_32` FOREIGN KEY `fkIdx_33` (`</w:t>
+      </w:r>
+      <w:proofErr w:type="spellStart"/>
+      <w:r>
+        <w:rPr>
+          <w:lang w:val="en-US"/>
+        </w:rPr>
+        <w:t>AccountId</w:t>
+      </w:r>
+      <w:proofErr w:type="spellEnd"/>
+      <w:r>
+        <w:rPr>
+          <w:lang w:val="en-US"/>
+        </w:rPr>
+        <w:t>`) REFERENCES `Account` (`Id`)</w:t>
+      </w:r>
+    </w:p>
+    <w:p>
+      <w:pPr>
+        <w:rPr>
+          <w:lang w:val="en-US"/>
+        </w:rPr>
+      </w:pPr>
+      <w:r>
+        <w:rPr>
+          <w:lang w:val="en-US"/>
+        </w:rPr>
+        <w:t>);</w:t>
+      </w:r>
+    </w:p>
+    <w:p>
+      <w:pPr>
+        <w:rPr>
+          <w:lang w:val="en-US"/>
+        </w:rPr>
+      </w:pPr>
       <w:proofErr w:type="gramStart"/>
       <w:r>
         <w:rPr>
           <w:lang w:val="en-US"/>
         </w:rPr>
-        <w:t>varchar(</w:t>
+        <w:t>use</w:t>
       </w:r>
       <w:proofErr w:type="gramEnd"/>
       <w:r>
         <w:rPr>
           <w:lang w:val="en-US"/>
         </w:rPr>
-        <w:t>255) NOT NULL,</w:t>
-      </w:r>
-    </w:p>
-    <w:p>
-      <w:pPr>
-        <w:rPr>
-          <w:lang w:val="en-US"/>
-        </w:rPr>
-      </w:pPr>
-      <w:r>
-        <w:rPr>
-          <w:lang w:val="en-US"/>
-        </w:rPr>
-        <w:t xml:space="preserve">  `</w:t>
-      </w:r>
-      <w:proofErr w:type="spellStart"/>
-      <w:r>
-        <w:rPr>
-          <w:lang w:val="en-US"/>
-        </w:rPr>
-        <w:t>PhoneNumber</w:t>
-      </w:r>
-      <w:proofErr w:type="spellEnd"/>
-      <w:r>
-        <w:rPr>
-          <w:lang w:val="en-US"/>
-        </w:rPr>
-        <w:t xml:space="preserve">` </w:t>
-      </w:r>
-      <w:proofErr w:type="gramStart"/>
-      <w:r>
-        <w:rPr>
-          <w:lang w:val="en-US"/>
-        </w:rPr>
-        <w:t>varchar(</w:t>
-      </w:r>
-      <w:proofErr w:type="gramEnd"/>
-      <w:r>
-        <w:rPr>
-          <w:lang w:val="en-US"/>
-        </w:rPr>
-        <w:t>255) NOT NULL,</w:t>
-      </w:r>
-    </w:p>
-    <w:p>
-      <w:pPr>
-        <w:rPr>
-          <w:lang w:val="en-US"/>
-        </w:rPr>
-      </w:pPr>
-      <w:r>
-        <w:rPr>
-          <w:lang w:val="en-US"/>
-        </w:rPr>
-        <w:t xml:space="preserve">  `</w:t>
-      </w:r>
-      <w:proofErr w:type="spellStart"/>
-      <w:r>
-        <w:rPr>
-          <w:lang w:val="en-US"/>
-        </w:rPr>
-        <w:t>CardNumber</w:t>
-      </w:r>
-      <w:proofErr w:type="spellEnd"/>
-      <w:r>
-        <w:rPr>
-          <w:lang w:val="en-US"/>
-        </w:rPr>
-        <w:t xml:space="preserve">` </w:t>
-      </w:r>
-      <w:proofErr w:type="gramStart"/>
-      <w:r>
-        <w:rPr>
-          <w:lang w:val="en-US"/>
-        </w:rPr>
-        <w:t>varchar(</w:t>
-      </w:r>
-      <w:proofErr w:type="gramEnd"/>
-      <w:r>
-        <w:rPr>
-          <w:lang w:val="en-US"/>
-        </w:rPr>
-        <w:t>255) NOT NULL,</w:t>
-      </w:r>
-    </w:p>
-    <w:p>
-      <w:pPr>
-        <w:rPr>
-          <w:lang w:val="en-US"/>
-        </w:rPr>
-      </w:pPr>
-      <w:r>
-        <w:rPr>
-          <w:lang w:val="en-US"/>
-        </w:rPr>
-        <w:t xml:space="preserve">  PRIMARY KEY (`id`)</w:t>
-      </w:r>
-    </w:p>
-    <w:p>
-      <w:pPr>
-        <w:rPr>
-          <w:lang w:val="en-US"/>
-        </w:rPr>
-      </w:pPr>
-      <w:r>
-        <w:rPr>
-          <w:lang w:val="en-US"/>
-        </w:rPr>
-        <w:t>);</w:t>
-      </w:r>
-    </w:p>
-    <w:p>
-      <w:pPr>
-        <w:rPr>
-          <w:lang w:val="en-US"/>
-        </w:rPr>
-      </w:pPr>
-    </w:p>
-    <w:p>
-      <w:pPr>
-        <w:rPr>
-          <w:lang w:val="en-US"/>
-        </w:rPr>
-      </w:pPr>
-      <w:r>
-        <w:rPr>
-          <w:lang w:val="en-US"/>
-        </w:rPr>
-        <w:t>CREATE TABLE `Account` (</w:t>
-      </w:r>
-    </w:p>
-    <w:p>
-      <w:pPr>
-        <w:rPr>
-          <w:lang w:val="en-US"/>
-        </w:rPr>
-      </w:pPr>
-      <w:r>
-        <w:rPr>
-          <w:lang w:val="en-US"/>
-        </w:rPr>
-        <w:t xml:space="preserve">  `Number` </w:t>
-      </w:r>
-      <w:proofErr w:type="spellStart"/>
-      <w:proofErr w:type="gramStart"/>
-      <w:r>
-        <w:rPr>
-          <w:lang w:val="en-US"/>
-        </w:rPr>
-        <w:t>int</w:t>
-      </w:r>
-      <w:proofErr w:type="spellEnd"/>
-      <w:r>
-        <w:rPr>
-          <w:lang w:val="en-US"/>
-        </w:rPr>
-        <w:t>(</w:t>
-      </w:r>
-      <w:proofErr w:type="gramEnd"/>
-      <w:r>
-        <w:rPr>
-          <w:lang w:val="en-US"/>
-        </w:rPr>
-        <w:t>10) AUTO_INCREMENT NOT NULL,</w:t>
-      </w:r>
-    </w:p>
-    <w:p>
-      <w:pPr>
-        <w:rPr>
-          <w:lang w:val="en-US"/>
-        </w:rPr>
-      </w:pPr>
-      <w:r>
-        <w:rPr>
-          <w:lang w:val="en-US"/>
-        </w:rPr>
-        <w:t xml:space="preserve">  `Balance` </w:t>
-      </w:r>
-      <w:proofErr w:type="spellStart"/>
-      <w:proofErr w:type="gramStart"/>
-      <w:r>
-        <w:rPr>
-          <w:lang w:val="en-US"/>
-        </w:rPr>
-        <w:t>int</w:t>
-      </w:r>
-      <w:proofErr w:type="spellEnd"/>
-      <w:r>
-        <w:rPr>
-          <w:lang w:val="en-US"/>
-        </w:rPr>
-        <w:t>(</w:t>
-      </w:r>
-      <w:proofErr w:type="gramEnd"/>
-      <w:r>
-        <w:rPr>
-          <w:lang w:val="en-US"/>
-        </w:rPr>
-        <w:t>10) NOT NULL,</w:t>
-      </w:r>
-    </w:p>
-    <w:p>
-      <w:pPr>
-        <w:rPr>
-          <w:lang w:val="en-US"/>
-        </w:rPr>
-      </w:pPr>
-      <w:r>
-        <w:rPr>
-          <w:lang w:val="en-US"/>
-        </w:rPr>
-        <w:t xml:space="preserve">  `</w:t>
-      </w:r>
-      <w:proofErr w:type="spellStart"/>
-      <w:r>
-        <w:rPr>
-          <w:lang w:val="en-US"/>
-        </w:rPr>
-        <w:t>PersonId</w:t>
-      </w:r>
-      <w:proofErr w:type="spellEnd"/>
-      <w:r>
-        <w:rPr>
-          <w:lang w:val="en-US"/>
-        </w:rPr>
-        <w:t xml:space="preserve">` </w:t>
-      </w:r>
-      <w:proofErr w:type="spellStart"/>
-      <w:proofErr w:type="gramStart"/>
-      <w:r>
-        <w:rPr>
-          <w:lang w:val="en-US"/>
-        </w:rPr>
-        <w:t>int</w:t>
-      </w:r>
-      <w:proofErr w:type="spellEnd"/>
-      <w:r>
-        <w:rPr>
-          <w:lang w:val="en-US"/>
-        </w:rPr>
-        <w:t>(</w:t>
-      </w:r>
-      <w:proofErr w:type="gramEnd"/>
-      <w:r>
-        <w:rPr>
-          <w:lang w:val="en-US"/>
-        </w:rPr>
-        <w:t>10) NOT NULL,</w:t>
-      </w:r>
-    </w:p>
-    <w:p>
-      <w:pPr>
-        <w:rPr>
-          <w:lang w:val="en-US"/>
-        </w:rPr>
-      </w:pPr>
-      <w:r>
-        <w:rPr>
-          <w:lang w:val="en-US"/>
-        </w:rPr>
-        <w:t xml:space="preserve">  `</w:t>
-      </w:r>
-      <w:proofErr w:type="spellStart"/>
-      <w:r>
-        <w:rPr>
-          <w:lang w:val="en-US"/>
-        </w:rPr>
-        <w:t>BankId</w:t>
-      </w:r>
-      <w:proofErr w:type="spellEnd"/>
-      <w:r>
-        <w:rPr>
-          <w:lang w:val="en-US"/>
-        </w:rPr>
-        <w:t xml:space="preserve">` </w:t>
-      </w:r>
-      <w:proofErr w:type="spellStart"/>
-      <w:proofErr w:type="gramStart"/>
-      <w:r>
-        <w:rPr>
-          <w:lang w:val="en-US"/>
-        </w:rPr>
-        <w:t>int</w:t>
-      </w:r>
-      <w:proofErr w:type="spellEnd"/>
-      <w:r>
-        <w:rPr>
-          <w:lang w:val="en-US"/>
-        </w:rPr>
-        <w:t>(</w:t>
-      </w:r>
-      <w:proofErr w:type="gramEnd"/>
-      <w:r>
-        <w:rPr>
-          <w:lang w:val="en-US"/>
-        </w:rPr>
-        <w:t>10) NOT NULL,</w:t>
-      </w:r>
-    </w:p>
-    <w:p>
-      <w:pPr>
-        <w:rPr>
-          <w:lang w:val="en-US"/>
-        </w:rPr>
-      </w:pPr>
-      <w:r>
-        <w:rPr>
-          <w:lang w:val="en-US"/>
-        </w:rPr>
-        <w:t xml:space="preserve">  PRIMARY KEY (`Number`),</w:t>
+        <w:t xml:space="preserve"> </w:t>
+      </w:r>
+      <w:proofErr w:type="spellStart"/>
+      <w:r>
+        <w:rPr>
+          <w:lang w:val="en-US"/>
+        </w:rPr>
+        <w:t>BankDB</w:t>
+      </w:r>
+      <w:proofErr w:type="spellEnd"/>
+      <w:r>
+        <w:rPr>
+          <w:lang w:val="en-US"/>
+        </w:rPr>
+        <w:t>;</w:t>
       </w:r>
       <w:bookmarkStart w:id="0" w:name="_GoBack"/>
       <w:bookmarkEnd w:id="0"/>
@@ -694,138 +1016,6 @@
           <w:lang w:val="en-US"/>
         </w:rPr>
       </w:pPr>
-      <w:r>
-        <w:rPr>
-          <w:lang w:val="en-US"/>
-        </w:rPr>
-        <w:t xml:space="preserve">  CONSTRAINT `</w:t>
-      </w:r>
-      <w:proofErr w:type="spellStart"/>
-      <w:r>
-        <w:rPr>
-          <w:lang w:val="en-US"/>
-        </w:rPr>
-        <w:t>Account_PersonId_Person_id_foreign</w:t>
-      </w:r>
-      <w:proofErr w:type="spellEnd"/>
-      <w:r>
-        <w:rPr>
-          <w:lang w:val="en-US"/>
-        </w:rPr>
-        <w:t>` FOREIGN KEY (`</w:t>
-      </w:r>
-      <w:proofErr w:type="spellStart"/>
-      <w:r>
-        <w:rPr>
-          <w:lang w:val="en-US"/>
-        </w:rPr>
-        <w:t>PersonId</w:t>
-      </w:r>
-      <w:proofErr w:type="spellEnd"/>
-      <w:r>
-        <w:rPr>
-          <w:lang w:val="en-US"/>
-        </w:rPr>
-        <w:t>`) REFERENCES `Person` (`id`),</w:t>
-      </w:r>
-    </w:p>
-    <w:p>
-      <w:pPr>
-        <w:rPr>
-          <w:lang w:val="en-US"/>
-        </w:rPr>
-      </w:pPr>
-      <w:r>
-        <w:rPr>
-          <w:lang w:val="en-US"/>
-        </w:rPr>
-        <w:t xml:space="preserve">  CONSTRAINT `</w:t>
-      </w:r>
-      <w:proofErr w:type="spellStart"/>
-      <w:r>
-        <w:rPr>
-          <w:lang w:val="en-US"/>
-        </w:rPr>
-        <w:t>Account_BankId_Bank_Id_foreign</w:t>
-      </w:r>
-      <w:proofErr w:type="spellEnd"/>
-      <w:r>
-        <w:rPr>
-          <w:lang w:val="en-US"/>
-        </w:rPr>
-        <w:t>` FOREIGN KEY (`</w:t>
-      </w:r>
-      <w:proofErr w:type="spellStart"/>
-      <w:r>
-        <w:rPr>
-          <w:lang w:val="en-US"/>
-        </w:rPr>
-        <w:t>BankId</w:t>
-      </w:r>
-      <w:proofErr w:type="spellEnd"/>
-      <w:r>
-        <w:rPr>
-          <w:lang w:val="en-US"/>
-        </w:rPr>
-        <w:t>`) REFERENCES `Bank` (`Id`)</w:t>
-      </w:r>
-    </w:p>
-    <w:p>
-      <w:pPr>
-        <w:rPr>
-          <w:lang w:val="en-US"/>
-        </w:rPr>
-      </w:pPr>
-      <w:r>
-        <w:rPr>
-          <w:lang w:val="en-US"/>
-        </w:rPr>
-        <w:t>);</w:t>
-      </w:r>
-    </w:p>
-    <w:p>
-      <w:pPr>
-        <w:rPr>
-          <w:lang w:val="en-US"/>
-        </w:rPr>
-      </w:pPr>
-    </w:p>
-    <w:p>
-      <w:pPr>
-        <w:rPr>
-          <w:lang w:val="en-US"/>
-        </w:rPr>
-      </w:pPr>
-      <w:proofErr w:type="gramStart"/>
-      <w:r>
-        <w:rPr>
-          <w:lang w:val="en-US"/>
-        </w:rPr>
-        <w:t>use</w:t>
-      </w:r>
-      <w:proofErr w:type="gramEnd"/>
-      <w:r>
-        <w:rPr>
-          <w:lang w:val="en-US"/>
-        </w:rPr>
-        <w:t xml:space="preserve"> </w:t>
-      </w:r>
-      <w:proofErr w:type="spellStart"/>
-      <w:r>
-        <w:rPr>
-          <w:lang w:val="en-US"/>
-        </w:rPr>
-        <w:t>BankDB</w:t>
-      </w:r>
-      <w:proofErr w:type="spellEnd"/>
-      <w:r>
-        <w:rPr>
-          <w:lang w:val="en-US"/>
-        </w:rPr>
-        <w:t>;</w:t>
-      </w:r>
-    </w:p>
-    <w:p>
       <w:r>
         <w:rPr>
           <w:lang w:val="en-US"/>

</xml_diff>

<commit_message>
Minor changes on DB Script
</commit_message>
<xml_diff>
--- a/DB Script.docx
+++ b/DB Script.docx
@@ -8,19 +8,11 @@
           <w:lang w:val="en-US"/>
         </w:rPr>
       </w:pPr>
-      <w:proofErr w:type="gramStart"/>
-      <w:r>
-        <w:rPr>
-          <w:lang w:val="en-US"/>
-        </w:rPr>
-        <w:t>create</w:t>
-      </w:r>
-      <w:proofErr w:type="gramEnd"/>
-      <w:r>
-        <w:rPr>
-          <w:lang w:val="en-US"/>
-        </w:rPr>
-        <w:t xml:space="preserve"> database </w:t>
+      <w:r>
+        <w:rPr>
+          <w:lang w:val="en-US"/>
+        </w:rPr>
+        <w:t xml:space="preserve">create database </w:t>
       </w:r>
       <w:proofErr w:type="spellStart"/>
       <w:r>
@@ -97,14 +89,12 @@
         <w:t>BankDB</w:t>
       </w:r>
       <w:proofErr w:type="spellEnd"/>
-      <w:proofErr w:type="gramStart"/>
       <w:r>
         <w:rPr>
           <w:lang w:val="en-US"/>
         </w:rPr>
         <w:t>;</w:t>
       </w:r>
-      <w:proofErr w:type="gramEnd"/>
     </w:p>
     <w:p>
       <w:pPr>
@@ -145,7 +135,6 @@
         <w:t xml:space="preserve"> `Id`       </w:t>
       </w:r>
       <w:proofErr w:type="spellStart"/>
-      <w:proofErr w:type="gramStart"/>
       <w:r>
         <w:rPr>
           <w:lang w:val="en-US"/>
@@ -157,88 +146,384 @@
         <w:rPr>
           <w:lang w:val="en-US"/>
         </w:rPr>
+        <w:t>(10) NOT NULL AUTO_INCREMENT ,</w:t>
+      </w:r>
+    </w:p>
+    <w:p>
+      <w:pPr>
+        <w:rPr>
+          <w:lang w:val="en-US"/>
+        </w:rPr>
+      </w:pPr>
+      <w:r>
+        <w:rPr>
+          <w:lang w:val="en-US"/>
+        </w:rPr>
+        <w:t xml:space="preserve"> `Login`    varchar(255) NOT NULL ,</w:t>
+      </w:r>
+    </w:p>
+    <w:p>
+      <w:pPr>
+        <w:rPr>
+          <w:lang w:val="en-US"/>
+        </w:rPr>
+      </w:pPr>
+      <w:r>
+        <w:rPr>
+          <w:lang w:val="en-US"/>
+        </w:rPr>
+        <w:t xml:space="preserve"> `Password` varchar(255) NOT NULL ,</w:t>
+      </w:r>
+    </w:p>
+    <w:p>
+      <w:pPr>
+        <w:rPr>
+          <w:lang w:val="en-US"/>
+        </w:rPr>
+      </w:pPr>
+    </w:p>
+    <w:p>
+      <w:pPr>
+        <w:rPr>
+          <w:lang w:val="en-US"/>
+        </w:rPr>
+      </w:pPr>
+      <w:r>
+        <w:rPr>
+          <w:lang w:val="en-US"/>
+        </w:rPr>
+        <w:t>PRIMARY KEY (`Id`)</w:t>
+      </w:r>
+    </w:p>
+    <w:p>
+      <w:pPr>
+        <w:rPr>
+          <w:lang w:val="en-US"/>
+        </w:rPr>
+      </w:pPr>
+      <w:r>
+        <w:rPr>
+          <w:lang w:val="en-US"/>
+        </w:rPr>
+        <w:t>);</w:t>
+      </w:r>
+    </w:p>
+    <w:p>
+      <w:pPr>
+        <w:rPr>
+          <w:lang w:val="en-US"/>
+        </w:rPr>
+      </w:pPr>
+    </w:p>
+    <w:p>
+      <w:pPr>
+        <w:rPr>
+          <w:lang w:val="en-US"/>
+        </w:rPr>
+      </w:pPr>
+      <w:r>
+        <w:rPr>
+          <w:lang w:val="en-US"/>
+        </w:rPr>
+        <w:t>CREATE TABLE `</w:t>
+      </w:r>
+      <w:proofErr w:type="spellStart"/>
+      <w:r>
+        <w:rPr>
+          <w:lang w:val="en-US"/>
+        </w:rPr>
+        <w:t>AccountInfo</w:t>
+      </w:r>
+      <w:proofErr w:type="spellEnd"/>
+      <w:r>
+        <w:rPr>
+          <w:lang w:val="en-US"/>
+        </w:rPr>
+        <w:t>`</w:t>
+      </w:r>
+    </w:p>
+    <w:p>
+      <w:pPr>
+        <w:rPr>
+          <w:lang w:val="en-US"/>
+        </w:rPr>
+      </w:pPr>
+      <w:r>
+        <w:rPr>
+          <w:lang w:val="en-US"/>
+        </w:rPr>
         <w:t>(</w:t>
       </w:r>
-      <w:proofErr w:type="gramEnd"/>
-      <w:r>
-        <w:rPr>
-          <w:lang w:val="en-US"/>
-        </w:rPr>
-        <w:t>10) NOT NULL AUTO_INCREMENT ,</w:t>
-      </w:r>
-    </w:p>
-    <w:p>
-      <w:pPr>
-        <w:rPr>
-          <w:lang w:val="en-US"/>
-        </w:rPr>
-      </w:pPr>
-      <w:r>
-        <w:rPr>
-          <w:lang w:val="en-US"/>
-        </w:rPr>
-        <w:t xml:space="preserve"> `Login`    </w:t>
-      </w:r>
-      <w:proofErr w:type="gramStart"/>
-      <w:r>
-        <w:rPr>
-          <w:lang w:val="en-US"/>
-        </w:rPr>
-        <w:t>varchar(</w:t>
-      </w:r>
-      <w:proofErr w:type="gramEnd"/>
-      <w:r>
-        <w:rPr>
-          <w:lang w:val="en-US"/>
-        </w:rPr>
-        <w:t>255) NOT NULL ,</w:t>
-      </w:r>
-    </w:p>
-    <w:p>
-      <w:pPr>
-        <w:rPr>
-          <w:lang w:val="en-US"/>
-        </w:rPr>
-      </w:pPr>
-      <w:r>
-        <w:rPr>
-          <w:lang w:val="en-US"/>
-        </w:rPr>
-        <w:t xml:space="preserve"> `Password` </w:t>
-      </w:r>
-      <w:proofErr w:type="gramStart"/>
-      <w:r>
-        <w:rPr>
-          <w:lang w:val="en-US"/>
-        </w:rPr>
-        <w:t>varchar(</w:t>
-      </w:r>
-      <w:proofErr w:type="gramEnd"/>
-      <w:r>
-        <w:rPr>
-          <w:lang w:val="en-US"/>
-        </w:rPr>
-        <w:t>255) NOT NULL ,</w:t>
-      </w:r>
-    </w:p>
-    <w:p>
-      <w:pPr>
-        <w:rPr>
-          <w:lang w:val="en-US"/>
-        </w:rPr>
-      </w:pPr>
-    </w:p>
-    <w:p>
-      <w:pPr>
-        <w:rPr>
-          <w:lang w:val="en-US"/>
-        </w:rPr>
-      </w:pPr>
-      <w:r>
-        <w:rPr>
-          <w:lang w:val="en-US"/>
-        </w:rPr>
-        <w:t>PRIMARY KEY (`Id`)</w:t>
+    </w:p>
+    <w:p>
+      <w:pPr>
+        <w:rPr>
+          <w:lang w:val="en-US"/>
+        </w:rPr>
+      </w:pPr>
+      <w:r>
+        <w:rPr>
+          <w:lang w:val="en-US"/>
+        </w:rPr>
+        <w:t xml:space="preserve"> `id`          </w:t>
+      </w:r>
+      <w:proofErr w:type="spellStart"/>
+      <w:r>
+        <w:rPr>
+          <w:lang w:val="en-US"/>
+        </w:rPr>
+        <w:t>int</w:t>
+      </w:r>
+      <w:proofErr w:type="spellEnd"/>
+      <w:r>
+        <w:rPr>
+          <w:lang w:val="en-US"/>
+        </w:rPr>
+        <w:t>(10) NOT NULL AUTO_INCREMENT ,</w:t>
+      </w:r>
+    </w:p>
+    <w:p>
+      <w:pPr>
+        <w:rPr>
+          <w:lang w:val="en-US"/>
+        </w:rPr>
+      </w:pPr>
+      <w:r>
+        <w:rPr>
+          <w:lang w:val="en-US"/>
+        </w:rPr>
+        <w:t xml:space="preserve"> `</w:t>
+      </w:r>
+      <w:proofErr w:type="spellStart"/>
+      <w:r>
+        <w:rPr>
+          <w:lang w:val="en-US"/>
+        </w:rPr>
+        <w:t>AccountId</w:t>
+      </w:r>
+      <w:proofErr w:type="spellEnd"/>
+      <w:r>
+        <w:rPr>
+          <w:lang w:val="en-US"/>
+        </w:rPr>
+        <w:t xml:space="preserve">`   </w:t>
+      </w:r>
+      <w:proofErr w:type="spellStart"/>
+      <w:r>
+        <w:rPr>
+          <w:lang w:val="en-US"/>
+        </w:rPr>
+        <w:t>int</w:t>
+      </w:r>
+      <w:proofErr w:type="spellEnd"/>
+      <w:r>
+        <w:rPr>
+          <w:lang w:val="en-US"/>
+        </w:rPr>
+        <w:t>(10) NOT NULL ,</w:t>
+      </w:r>
+    </w:p>
+    <w:p>
+      <w:pPr>
+        <w:rPr>
+          <w:lang w:val="en-US"/>
+        </w:rPr>
+      </w:pPr>
+      <w:r>
+        <w:rPr>
+          <w:lang w:val="en-US"/>
+        </w:rPr>
+        <w:t xml:space="preserve"> `</w:t>
+      </w:r>
+      <w:proofErr w:type="spellStart"/>
+      <w:r>
+        <w:rPr>
+          <w:lang w:val="en-US"/>
+        </w:rPr>
+        <w:t>Firstname</w:t>
+      </w:r>
+      <w:proofErr w:type="spellEnd"/>
+      <w:r>
+        <w:rPr>
+          <w:lang w:val="en-US"/>
+        </w:rPr>
+        <w:t>`   varchar(255) NOT NULL ,</w:t>
+      </w:r>
+    </w:p>
+    <w:p>
+      <w:pPr>
+        <w:rPr>
+          <w:lang w:val="en-US"/>
+        </w:rPr>
+      </w:pPr>
+      <w:r>
+        <w:rPr>
+          <w:lang w:val="en-US"/>
+        </w:rPr>
+        <w:t xml:space="preserve"> `</w:t>
+      </w:r>
+      <w:proofErr w:type="spellStart"/>
+      <w:r>
+        <w:rPr>
+          <w:lang w:val="en-US"/>
+        </w:rPr>
+        <w:t>Lastname</w:t>
+      </w:r>
+      <w:proofErr w:type="spellEnd"/>
+      <w:r>
+        <w:rPr>
+          <w:lang w:val="en-US"/>
+        </w:rPr>
+        <w:t>`    varchar(255) NOT NULL ,</w:t>
+      </w:r>
+    </w:p>
+    <w:p>
+      <w:pPr>
+        <w:rPr>
+          <w:lang w:val="en-US"/>
+        </w:rPr>
+      </w:pPr>
+      <w:r>
+        <w:rPr>
+          <w:lang w:val="en-US"/>
+        </w:rPr>
+        <w:t xml:space="preserve"> `Patronymic`  varchar(255) NOT NULL ,</w:t>
+      </w:r>
+    </w:p>
+    <w:p>
+      <w:pPr>
+        <w:rPr>
+          <w:lang w:val="en-US"/>
+        </w:rPr>
+      </w:pPr>
+      <w:r>
+        <w:rPr>
+          <w:lang w:val="en-US"/>
+        </w:rPr>
+        <w:t xml:space="preserve"> `</w:t>
+      </w:r>
+      <w:proofErr w:type="spellStart"/>
+      <w:r>
+        <w:rPr>
+          <w:lang w:val="en-US"/>
+        </w:rPr>
+        <w:t>PhoneNumber</w:t>
+      </w:r>
+      <w:proofErr w:type="spellEnd"/>
+      <w:r>
+        <w:rPr>
+          <w:lang w:val="en-US"/>
+        </w:rPr>
+        <w:t>` varchar(255) NOT NULL ,</w:t>
+      </w:r>
+    </w:p>
+    <w:p>
+      <w:pPr>
+        <w:rPr>
+          <w:lang w:val="en-US"/>
+        </w:rPr>
+      </w:pPr>
+      <w:r>
+        <w:rPr>
+          <w:lang w:val="en-US"/>
+        </w:rPr>
+        <w:t xml:space="preserve"> `Balance`     </w:t>
+      </w:r>
+      <w:proofErr w:type="spellStart"/>
+      <w:r>
+        <w:rPr>
+          <w:lang w:val="en-US"/>
+        </w:rPr>
+        <w:t>int</w:t>
+      </w:r>
+      <w:proofErr w:type="spellEnd"/>
+      <w:r>
+        <w:rPr>
+          <w:lang w:val="en-US"/>
+        </w:rPr>
+        <w:t>(10) NOT NULL ,</w:t>
+      </w:r>
+    </w:p>
+    <w:p>
+      <w:pPr>
+        <w:rPr>
+          <w:lang w:val="en-US"/>
+        </w:rPr>
+      </w:pPr>
+    </w:p>
+    <w:p>
+      <w:pPr>
+        <w:rPr>
+          <w:lang w:val="en-US"/>
+        </w:rPr>
+      </w:pPr>
+      <w:r>
+        <w:rPr>
+          <w:lang w:val="en-US"/>
+        </w:rPr>
+        <w:t>PRIMARY KEY (`id`),</w:t>
+      </w:r>
+    </w:p>
+    <w:p>
+      <w:pPr>
+        <w:rPr>
+          <w:lang w:val="en-US"/>
+        </w:rPr>
+      </w:pPr>
+      <w:r>
+        <w:rPr>
+          <w:lang w:val="en-US"/>
+        </w:rPr>
+        <w:t>KEY `fkIdx_38` (`</w:t>
+      </w:r>
+      <w:proofErr w:type="spellStart"/>
+      <w:r>
+        <w:rPr>
+          <w:lang w:val="en-US"/>
+        </w:rPr>
+        <w:t>AccountId</w:t>
+      </w:r>
+      <w:proofErr w:type="spellEnd"/>
+      <w:r>
+        <w:rPr>
+          <w:lang w:val="en-US"/>
+        </w:rPr>
+        <w:t>`),</w:t>
+      </w:r>
+    </w:p>
+    <w:p>
+      <w:pPr>
+        <w:rPr>
+          <w:lang w:val="en-US"/>
+        </w:rPr>
+      </w:pPr>
+      <w:r>
+        <w:rPr>
+          <w:lang w:val="en-US"/>
+        </w:rPr>
+        <w:t>CONSTRAINT `FK_37` FOREIGN KEY `fkIdx_38` (`</w:t>
+      </w:r>
+      <w:proofErr w:type="spellStart"/>
+      <w:r>
+        <w:rPr>
+          <w:lang w:val="en-US"/>
+        </w:rPr>
+        <w:t>AccountI</w:t>
+      </w:r>
+      <w:r>
+        <w:rPr>
+          <w:lang w:val="en-US"/>
+        </w:rPr>
+        <w:t>d</w:t>
+      </w:r>
+      <w:bookmarkStart w:id="0" w:name="_GoBack"/>
+      <w:bookmarkEnd w:id="0"/>
+      <w:proofErr w:type="spellEnd"/>
+      <w:r>
+        <w:rPr>
+          <w:lang w:val="en-US"/>
+        </w:rPr>
+        <w:t>`) REFERENCES `Account` (`Id`)</w:t>
       </w:r>
     </w:p>
     <w:p>
@@ -267,25 +552,18 @@
           <w:lang w:val="en-US"/>
         </w:rPr>
       </w:pPr>
-      <w:r>
-        <w:rPr>
-          <w:lang w:val="en-US"/>
-        </w:rPr>
-        <w:t>CREATE TABLE `</w:t>
-      </w:r>
-      <w:proofErr w:type="spellStart"/>
-      <w:r>
-        <w:rPr>
-          <w:lang w:val="en-US"/>
-        </w:rPr>
-        <w:t>AccountInfo</w:t>
-      </w:r>
-      <w:proofErr w:type="spellEnd"/>
-      <w:r>
-        <w:rPr>
-          <w:lang w:val="en-US"/>
-        </w:rPr>
-        <w:t>`</w:t>
+    </w:p>
+    <w:p>
+      <w:pPr>
+        <w:rPr>
+          <w:lang w:val="en-US"/>
+        </w:rPr>
+      </w:pPr>
+      <w:r>
+        <w:rPr>
+          <w:lang w:val="en-US"/>
+        </w:rPr>
+        <w:t>CREATE TABLE `Card`</w:t>
       </w:r>
     </w:p>
     <w:p>
@@ -311,21 +589,7 @@
         <w:rPr>
           <w:lang w:val="en-US"/>
         </w:rPr>
-        <w:t xml:space="preserve"> `</w:t>
-      </w:r>
-      <w:proofErr w:type="gramStart"/>
-      <w:r>
-        <w:rPr>
-          <w:lang w:val="en-US"/>
-        </w:rPr>
-        <w:t>id</w:t>
-      </w:r>
-      <w:proofErr w:type="gramEnd"/>
-      <w:r>
-        <w:rPr>
-          <w:lang w:val="en-US"/>
-        </w:rPr>
-        <w:t xml:space="preserve">`          </w:t>
+        <w:t xml:space="preserve"> `Id`         </w:t>
       </w:r>
       <w:proofErr w:type="spellStart"/>
       <w:r>
@@ -339,403 +603,7 @@
         <w:rPr>
           <w:lang w:val="en-US"/>
         </w:rPr>
-        <w:t>(10) NOT NULL AUTO_INCREMENT ,</w:t>
-      </w:r>
-    </w:p>
-    <w:p>
-      <w:pPr>
-        <w:rPr>
-          <w:lang w:val="en-US"/>
-        </w:rPr>
-      </w:pPr>
-      <w:r>
-        <w:rPr>
-          <w:lang w:val="en-US"/>
-        </w:rPr>
-        <w:t xml:space="preserve"> `</w:t>
-      </w:r>
-      <w:proofErr w:type="spellStart"/>
-      <w:r>
-        <w:rPr>
-          <w:lang w:val="en-US"/>
-        </w:rPr>
-        <w:t>AccountID</w:t>
-      </w:r>
-      <w:proofErr w:type="spellEnd"/>
-      <w:r>
-        <w:rPr>
-          <w:lang w:val="en-US"/>
-        </w:rPr>
-        <w:t xml:space="preserve">`   </w:t>
-      </w:r>
-      <w:proofErr w:type="spellStart"/>
-      <w:proofErr w:type="gramStart"/>
-      <w:r>
-        <w:rPr>
-          <w:lang w:val="en-US"/>
-        </w:rPr>
-        <w:t>int</w:t>
-      </w:r>
-      <w:proofErr w:type="spellEnd"/>
-      <w:r>
-        <w:rPr>
-          <w:lang w:val="en-US"/>
-        </w:rPr>
-        <w:t>(</w:t>
-      </w:r>
-      <w:proofErr w:type="gramEnd"/>
-      <w:r>
-        <w:rPr>
-          <w:lang w:val="en-US"/>
-        </w:rPr>
-        <w:t>10) NOT NULL ,</w:t>
-      </w:r>
-    </w:p>
-    <w:p>
-      <w:pPr>
-        <w:rPr>
-          <w:lang w:val="en-US"/>
-        </w:rPr>
-      </w:pPr>
-      <w:r>
-        <w:rPr>
-          <w:lang w:val="en-US"/>
-        </w:rPr>
-        <w:t xml:space="preserve"> `</w:t>
-      </w:r>
-      <w:proofErr w:type="spellStart"/>
-      <w:r>
-        <w:rPr>
-          <w:lang w:val="en-US"/>
-        </w:rPr>
-        <w:t>Firstname</w:t>
-      </w:r>
-      <w:proofErr w:type="spellEnd"/>
-      <w:r>
-        <w:rPr>
-          <w:lang w:val="en-US"/>
-        </w:rPr>
-        <w:t xml:space="preserve">`   </w:t>
-      </w:r>
-      <w:proofErr w:type="gramStart"/>
-      <w:r>
-        <w:rPr>
-          <w:lang w:val="en-US"/>
-        </w:rPr>
-        <w:t>varchar(</w:t>
-      </w:r>
-      <w:proofErr w:type="gramEnd"/>
-      <w:r>
-        <w:rPr>
-          <w:lang w:val="en-US"/>
-        </w:rPr>
-        <w:t>255) NOT NULL ,</w:t>
-      </w:r>
-    </w:p>
-    <w:p>
-      <w:pPr>
-        <w:rPr>
-          <w:lang w:val="en-US"/>
-        </w:rPr>
-      </w:pPr>
-      <w:r>
-        <w:rPr>
-          <w:lang w:val="en-US"/>
-        </w:rPr>
-        <w:t xml:space="preserve"> `</w:t>
-      </w:r>
-      <w:proofErr w:type="spellStart"/>
-      <w:r>
-        <w:rPr>
-          <w:lang w:val="en-US"/>
-        </w:rPr>
-        <w:t>Lastname</w:t>
-      </w:r>
-      <w:proofErr w:type="spellEnd"/>
-      <w:r>
-        <w:rPr>
-          <w:lang w:val="en-US"/>
-        </w:rPr>
-        <w:t xml:space="preserve">`    </w:t>
-      </w:r>
-      <w:proofErr w:type="gramStart"/>
-      <w:r>
-        <w:rPr>
-          <w:lang w:val="en-US"/>
-        </w:rPr>
-        <w:t>varchar(</w:t>
-      </w:r>
-      <w:proofErr w:type="gramEnd"/>
-      <w:r>
-        <w:rPr>
-          <w:lang w:val="en-US"/>
-        </w:rPr>
-        <w:t>255) NOT NULL ,</w:t>
-      </w:r>
-    </w:p>
-    <w:p>
-      <w:pPr>
-        <w:rPr>
-          <w:lang w:val="en-US"/>
-        </w:rPr>
-      </w:pPr>
-      <w:r>
-        <w:rPr>
-          <w:lang w:val="en-US"/>
-        </w:rPr>
-        <w:t xml:space="preserve"> `Patronymic</w:t>
-      </w:r>
-      <w:proofErr w:type="gramStart"/>
-      <w:r>
-        <w:rPr>
-          <w:lang w:val="en-US"/>
-        </w:rPr>
-        <w:t>`  varchar</w:t>
-      </w:r>
-      <w:proofErr w:type="gramEnd"/>
-      <w:r>
-        <w:rPr>
-          <w:lang w:val="en-US"/>
-        </w:rPr>
-        <w:t>(255) NOT NULL ,</w:t>
-      </w:r>
-    </w:p>
-    <w:p>
-      <w:pPr>
-        <w:rPr>
-          <w:lang w:val="en-US"/>
-        </w:rPr>
-      </w:pPr>
-      <w:r>
-        <w:rPr>
-          <w:lang w:val="en-US"/>
-        </w:rPr>
-        <w:t xml:space="preserve"> `</w:t>
-      </w:r>
-      <w:proofErr w:type="spellStart"/>
-      <w:r>
-        <w:rPr>
-          <w:lang w:val="en-US"/>
-        </w:rPr>
-        <w:t>PhoneNumber</w:t>
-      </w:r>
-      <w:proofErr w:type="spellEnd"/>
-      <w:r>
-        <w:rPr>
-          <w:lang w:val="en-US"/>
-        </w:rPr>
-        <w:t xml:space="preserve">` </w:t>
-      </w:r>
-      <w:proofErr w:type="gramStart"/>
-      <w:r>
-        <w:rPr>
-          <w:lang w:val="en-US"/>
-        </w:rPr>
-        <w:t>varchar(</w:t>
-      </w:r>
-      <w:proofErr w:type="gramEnd"/>
-      <w:r>
-        <w:rPr>
-          <w:lang w:val="en-US"/>
-        </w:rPr>
-        <w:t>255) NOT NULL ,</w:t>
-      </w:r>
-    </w:p>
-    <w:p>
-      <w:pPr>
-        <w:rPr>
-          <w:lang w:val="en-US"/>
-        </w:rPr>
-      </w:pPr>
-      <w:r>
-        <w:rPr>
-          <w:lang w:val="en-US"/>
-        </w:rPr>
-        <w:t xml:space="preserve"> `Balance`     </w:t>
-      </w:r>
-      <w:proofErr w:type="spellStart"/>
-      <w:proofErr w:type="gramStart"/>
-      <w:r>
-        <w:rPr>
-          <w:lang w:val="en-US"/>
-        </w:rPr>
-        <w:t>int</w:t>
-      </w:r>
-      <w:proofErr w:type="spellEnd"/>
-      <w:r>
-        <w:rPr>
-          <w:lang w:val="en-US"/>
-        </w:rPr>
-        <w:t>(</w:t>
-      </w:r>
-      <w:proofErr w:type="gramEnd"/>
-      <w:r>
-        <w:rPr>
-          <w:lang w:val="en-US"/>
-        </w:rPr>
-        <w:t>10) NOT NULL ,</w:t>
-      </w:r>
-    </w:p>
-    <w:p>
-      <w:pPr>
-        <w:rPr>
-          <w:lang w:val="en-US"/>
-        </w:rPr>
-      </w:pPr>
-    </w:p>
-    <w:p>
-      <w:pPr>
-        <w:rPr>
-          <w:lang w:val="en-US"/>
-        </w:rPr>
-      </w:pPr>
-      <w:r>
-        <w:rPr>
-          <w:lang w:val="en-US"/>
-        </w:rPr>
-        <w:t>PRIMARY KEY (`id`),</w:t>
-      </w:r>
-    </w:p>
-    <w:p>
-      <w:pPr>
-        <w:rPr>
-          <w:lang w:val="en-US"/>
-        </w:rPr>
-      </w:pPr>
-      <w:r>
-        <w:rPr>
-          <w:lang w:val="en-US"/>
-        </w:rPr>
-        <w:t>KEY `fkIdx_38` (`</w:t>
-      </w:r>
-      <w:proofErr w:type="spellStart"/>
-      <w:r>
-        <w:rPr>
-          <w:lang w:val="en-US"/>
-        </w:rPr>
-        <w:t>AccountID</w:t>
-      </w:r>
-      <w:proofErr w:type="spellEnd"/>
-      <w:r>
-        <w:rPr>
-          <w:lang w:val="en-US"/>
-        </w:rPr>
-        <w:t>`),</w:t>
-      </w:r>
-    </w:p>
-    <w:p>
-      <w:pPr>
-        <w:rPr>
-          <w:lang w:val="en-US"/>
-        </w:rPr>
-      </w:pPr>
-      <w:r>
-        <w:rPr>
-          <w:lang w:val="en-US"/>
-        </w:rPr>
-        <w:t>CONSTRAINT `FK_37` FOREIGN KEY `fkIdx_38` (`</w:t>
-      </w:r>
-      <w:proofErr w:type="spellStart"/>
-      <w:r>
-        <w:rPr>
-          <w:lang w:val="en-US"/>
-        </w:rPr>
-        <w:t>AccountID</w:t>
-      </w:r>
-      <w:proofErr w:type="spellEnd"/>
-      <w:r>
-        <w:rPr>
-          <w:lang w:val="en-US"/>
-        </w:rPr>
-        <w:t>`) REFERENCES `Account` (`Id`)</w:t>
-      </w:r>
-    </w:p>
-    <w:p>
-      <w:pPr>
-        <w:rPr>
-          <w:lang w:val="en-US"/>
-        </w:rPr>
-      </w:pPr>
-      <w:r>
-        <w:rPr>
-          <w:lang w:val="en-US"/>
-        </w:rPr>
-        <w:t>);</w:t>
-      </w:r>
-    </w:p>
-    <w:p>
-      <w:pPr>
-        <w:rPr>
-          <w:lang w:val="en-US"/>
-        </w:rPr>
-      </w:pPr>
-    </w:p>
-    <w:p>
-      <w:pPr>
-        <w:rPr>
-          <w:lang w:val="en-US"/>
-        </w:rPr>
-      </w:pPr>
-    </w:p>
-    <w:p>
-      <w:pPr>
-        <w:rPr>
-          <w:lang w:val="en-US"/>
-        </w:rPr>
-      </w:pPr>
-      <w:r>
-        <w:rPr>
-          <w:lang w:val="en-US"/>
-        </w:rPr>
-        <w:t>CREATE TABLE `Card`</w:t>
-      </w:r>
-    </w:p>
-    <w:p>
-      <w:pPr>
-        <w:rPr>
-          <w:lang w:val="en-US"/>
-        </w:rPr>
-      </w:pPr>
-      <w:r>
-        <w:rPr>
-          <w:lang w:val="en-US"/>
-        </w:rPr>
-        <w:t>(</w:t>
-      </w:r>
-    </w:p>
-    <w:p>
-      <w:pPr>
-        <w:rPr>
-          <w:lang w:val="en-US"/>
-        </w:rPr>
-      </w:pPr>
-      <w:r>
-        <w:rPr>
-          <w:lang w:val="en-US"/>
-        </w:rPr>
-        <w:t xml:space="preserve"> `Id`         </w:t>
-      </w:r>
-      <w:proofErr w:type="spellStart"/>
-      <w:proofErr w:type="gramStart"/>
-      <w:r>
-        <w:rPr>
-          <w:lang w:val="en-US"/>
-        </w:rPr>
-        <w:t>int</w:t>
-      </w:r>
-      <w:proofErr w:type="spellEnd"/>
-      <w:r>
-        <w:rPr>
-          <w:lang w:val="en-US"/>
-        </w:rPr>
-        <w:t>(</w:t>
-      </w:r>
-      <w:proofErr w:type="gramEnd"/>
-      <w:r>
-        <w:rPr>
-          <w:lang w:val="en-US"/>
-        </w:rPr>
-        <w:t xml:space="preserve">10) </w:t>
+        <w:t xml:space="preserve">(10) </w:t>
       </w:r>
       <w:proofErr w:type="spellStart"/>
       <w:r>
@@ -773,7 +641,6 @@
         <w:t>AccountId</w:t>
       </w:r>
       <w:proofErr w:type="spellEnd"/>
-      <w:proofErr w:type="gramStart"/>
       <w:r>
         <w:rPr>
           <w:lang w:val="en-US"/>
@@ -788,7 +655,6 @@
         <w:t>int</w:t>
       </w:r>
       <w:proofErr w:type="spellEnd"/>
-      <w:proofErr w:type="gramEnd"/>
       <w:r>
         <w:rPr>
           <w:lang w:val="en-US"/>
@@ -820,51 +686,36 @@
         <w:rPr>
           <w:lang w:val="en-US"/>
         </w:rPr>
+        <w:t>` varchar(255) NOT NULL ,</w:t>
+      </w:r>
+    </w:p>
+    <w:p>
+      <w:pPr>
+        <w:rPr>
+          <w:lang w:val="en-US"/>
+        </w:rPr>
+      </w:pPr>
+      <w:r>
+        <w:rPr>
+          <w:lang w:val="en-US"/>
+        </w:rPr>
+        <w:t xml:space="preserve"> `</w:t>
+      </w:r>
+      <w:proofErr w:type="spellStart"/>
+      <w:r>
+        <w:rPr>
+          <w:lang w:val="en-US"/>
+        </w:rPr>
+        <w:t>SecureCode</w:t>
+      </w:r>
+      <w:proofErr w:type="spellEnd"/>
+      <w:r>
+        <w:rPr>
+          <w:lang w:val="en-US"/>
+        </w:rPr>
         <w:t xml:space="preserve">` </w:t>
       </w:r>
-      <w:proofErr w:type="gramStart"/>
-      <w:r>
-        <w:rPr>
-          <w:lang w:val="en-US"/>
-        </w:rPr>
-        <w:t>varchar(</w:t>
-      </w:r>
-      <w:proofErr w:type="gramEnd"/>
-      <w:r>
-        <w:rPr>
-          <w:lang w:val="en-US"/>
-        </w:rPr>
-        <w:t>255) NOT NULL ,</w:t>
-      </w:r>
-    </w:p>
-    <w:p>
-      <w:pPr>
-        <w:rPr>
-          <w:lang w:val="en-US"/>
-        </w:rPr>
-      </w:pPr>
-      <w:r>
-        <w:rPr>
-          <w:lang w:val="en-US"/>
-        </w:rPr>
-        <w:t xml:space="preserve"> `</w:t>
-      </w:r>
-      <w:proofErr w:type="spellStart"/>
-      <w:r>
-        <w:rPr>
-          <w:lang w:val="en-US"/>
-        </w:rPr>
-        <w:t>SecureCode</w:t>
-      </w:r>
-      <w:proofErr w:type="spellEnd"/>
-      <w:r>
-        <w:rPr>
-          <w:lang w:val="en-US"/>
-        </w:rPr>
-        <w:t xml:space="preserve">` </w:t>
-      </w:r>
-      <w:proofErr w:type="spellStart"/>
-      <w:proofErr w:type="gramStart"/>
+      <w:proofErr w:type="spellStart"/>
       <w:r>
         <w:rPr>
           <w:lang w:val="en-US"/>
@@ -876,14 +727,7 @@
         <w:rPr>
           <w:lang w:val="en-US"/>
         </w:rPr>
-        <w:t>(</w:t>
-      </w:r>
-      <w:proofErr w:type="gramEnd"/>
-      <w:r>
-        <w:rPr>
-          <w:lang w:val="en-US"/>
-        </w:rPr>
-        <w:t>4) NOT NULL ,</w:t>
+        <w:t>(4) NOT NULL ,</w:t>
       </w:r>
     </w:p>
     <w:p>
@@ -979,19 +823,11 @@
           <w:lang w:val="en-US"/>
         </w:rPr>
       </w:pPr>
-      <w:proofErr w:type="gramStart"/>
-      <w:r>
-        <w:rPr>
-          <w:lang w:val="en-US"/>
-        </w:rPr>
-        <w:t>use</w:t>
-      </w:r>
-      <w:proofErr w:type="gramEnd"/>
-      <w:r>
-        <w:rPr>
-          <w:lang w:val="en-US"/>
-        </w:rPr>
-        <w:t xml:space="preserve"> </w:t>
+      <w:r>
+        <w:rPr>
+          <w:lang w:val="en-US"/>
+        </w:rPr>
+        <w:t xml:space="preserve">use </w:t>
       </w:r>
       <w:proofErr w:type="spellStart"/>
       <w:r>
@@ -1007,8 +843,6 @@
         </w:rPr>
         <w:t>;</w:t>
       </w:r>
-      <w:bookmarkStart w:id="0" w:name="_GoBack"/>
-      <w:bookmarkEnd w:id="0"/>
     </w:p>
     <w:p>
       <w:pPr>

</xml_diff>